<commit_message>
Chapter 3, PnassOne done
</commit_message>
<xml_diff>
--- a/Word/1.PassOne-KelvinToReview/Chapter4_Stop_atPage_21.docx
+++ b/Word/1.PassOne-KelvinToReview/Chapter4_Stop_atPage_21.docx
@@ -1,6 +1,6 @@
 
 <file path=word/document.xml><?xml version="1.0" encoding="utf-8"?>
-<w:document xmlns:wpc="http://schemas.microsoft.com/office/word/2010/wordprocessingCanvas" xmlns:cx="http://schemas.microsoft.com/office/drawing/2014/chartex" xmlns:cx1="http://schemas.microsoft.com/office/drawing/2015/9/8/chartex" xmlns:cx2="http://schemas.microsoft.com/office/drawing/2015/10/21/chartex" xmlns:cx3="http://schemas.microsoft.com/office/drawing/2016/5/9/chartex" xmlns:cx4="http://schemas.microsoft.com/office/drawing/2016/5/10/chartex" xmlns:cx5="http://schemas.microsoft.com/office/drawing/2016/5/11/chartex" xmlns:cx6="http://schemas.microsoft.com/office/drawing/2016/5/12/chartex" xmlns:cx7="http://schemas.microsoft.com/office/drawing/2016/5/13/chartex" xmlns:cx8="http://schemas.microsoft.com/office/drawing/2016/5/14/chartex" xmlns:mc="http://schemas.openxmlformats.org/markup-compatibility/2006" xmlns:aink="http://schemas.microsoft.com/office/drawing/2016/ink" xmlns:am3d="http://schemas.microsoft.com/office/drawing/2017/model3d" xmlns:o="urn:schemas-microsoft-com:office:office" xmlns:r="http://schemas.openxmlformats.org/officeDocument/2006/relationships" xmlns:m="http://schemas.openxmlformats.org/officeDocument/2006/math" xmlns:v="urn:schemas-microsoft-com:vml" xmlns:wp14="http://schemas.microsoft.com/office/word/2010/wordprocessingDrawing" xmlns:wp="http://schemas.openxmlformats.org/drawingml/2006/wordprocessingDrawing" xmlns:w10="urn:schemas-microsoft-com:office:word" xmlns:w="http://schemas.openxmlformats.org/wordprocessingml/2006/main" xmlns:w14="http://schemas.microsoft.com/office/word/2010/wordml" xmlns:w15="http://schemas.microsoft.com/office/word/2012/wordml" xmlns:w16cex="http://schemas.microsoft.com/office/word/2018/wordml/cex" xmlns:w16cid="http://schemas.microsoft.com/office/word/2016/wordml/cid" xmlns:w16="http://schemas.microsoft.com/office/word/2018/wordml" xmlns:w16se="http://schemas.microsoft.com/office/word/2015/wordml/symex" xmlns:wpg="http://schemas.microsoft.com/office/word/2010/wordprocessingGroup" xmlns:wpi="http://schemas.microsoft.com/office/word/2010/wordprocessingInk" xmlns:wne="http://schemas.microsoft.com/office/word/2006/wordml" xmlns:wps="http://schemas.microsoft.com/office/word/2010/wordprocessingShape" mc:Ignorable="w14 w15 w16se w16cid w16 w16cex wp14">
+<w:document xmlns:wpc="http://schemas.microsoft.com/office/word/2010/wordprocessingCanvas" xmlns:cx="http://schemas.microsoft.com/office/drawing/2014/chartex" xmlns:cx1="http://schemas.microsoft.com/office/drawing/2015/9/8/chartex" xmlns:cx2="http://schemas.microsoft.com/office/drawing/2015/10/21/chartex" xmlns:cx3="http://schemas.microsoft.com/office/drawing/2016/5/9/chartex" xmlns:cx4="http://schemas.microsoft.com/office/drawing/2016/5/10/chartex" xmlns:cx5="http://schemas.microsoft.com/office/drawing/2016/5/11/chartex" xmlns:cx6="http://schemas.microsoft.com/office/drawing/2016/5/12/chartex" xmlns:cx7="http://schemas.microsoft.com/office/drawing/2016/5/13/chartex" xmlns:cx8="http://schemas.microsoft.com/office/drawing/2016/5/14/chartex" xmlns:mc="http://schemas.openxmlformats.org/markup-compatibility/2006" xmlns:aink="http://schemas.microsoft.com/office/drawing/2016/ink" xmlns:am3d="http://schemas.microsoft.com/office/drawing/2017/model3d" xmlns:o="urn:schemas-microsoft-com:office:office" xmlns:r="http://schemas.openxmlformats.org/officeDocument/2006/relationships" xmlns:m="http://schemas.openxmlformats.org/officeDocument/2006/math" xmlns:v="urn:schemas-microsoft-com:vml" xmlns:wp14="http://schemas.microsoft.com/office/word/2010/wordprocessingDrawing" xmlns:wp="http://schemas.openxmlformats.org/drawingml/2006/wordprocessingDrawing" xmlns:w10="urn:schemas-microsoft-com:office:word" xmlns:w="http://schemas.openxmlformats.org/wordprocessingml/2006/main" xmlns:w14="http://schemas.microsoft.com/office/word/2010/wordml" xmlns:w15="http://schemas.microsoft.com/office/word/2012/wordml" xmlns:w16cid="http://schemas.microsoft.com/office/word/2016/wordml/cid" xmlns:w16se="http://schemas.microsoft.com/office/word/2015/wordml/symex" xmlns:wpg="http://schemas.microsoft.com/office/word/2010/wordprocessingGroup" xmlns:wpi="http://schemas.microsoft.com/office/word/2010/wordprocessingInk" xmlns:wne="http://schemas.microsoft.com/office/word/2006/wordml" xmlns:wps="http://schemas.microsoft.com/office/word/2010/wordprocessingShape" mc:Ignorable="w14 w15 w16se w16cid wp14">
   <w:body>
     <w:p>
       <w:pPr>
@@ -1170,7 +1170,11 @@
         <w:pStyle w:val="BodyTextCont"/>
       </w:pPr>
       <w:r>
-        <w:t xml:space="preserve">This chapter begins by introducing you to the game loop, a critical component that creates the sensation of real-time interaction and immediacy in nearly all video games. Based on the game loop foundation, player keyboard input will be supported via integrating the corresponding HTML5 input functionality into the game engine. A resource management infrastructure will be constructed from the ground up to support the efficient loading, storing, retrieving, and utilization of external files. Functionality for working with external text files (for example, the GLSL shader source code files) and audio clips will be integrated with corresponding example projects. Additionally, game scene architecture will be derived to support the ability to work with multiple scenes and scene transitions, including scenes that are defined in external scene files. By the end of this chapter, your game engine will support player interaction via the keyboard, have the ability to provide audio feedback, and be able to transition between distinct game levels including loading a level from an external file. </w:t>
+        <w:t xml:space="preserve">This chapter begins by introducing you to the game loop, a critical component that creates the sensation of real-time interaction and immediacy in nearly all video games. Based on the game loop foundation, player keyboard input will be supported via integrating the corresponding HTML5 input functionality into the game engine. A resource management infrastructure will be constructed from the ground up to support the efficient loading, storing, retrieving, and utilization of external files. Functionality for working with external text files (for example, the GLSL shader source code files) and audio </w:t>
+      </w:r>
+      <w:r>
+        <w:lastRenderedPageBreak/>
+        <w:t xml:space="preserve">clips will be integrated with corresponding example projects. Additionally, game scene architecture will be derived to support the ability to work with multiple scenes and scene transitions, including scenes that are defined in external scene files. By the end of this chapter, your game engine will support player interaction via the keyboard, have the ability to provide audio feedback, and be able to transition between distinct game levels including loading a level from an external file. </w:t>
       </w:r>
     </w:p>
     <w:p>
@@ -1178,7 +1182,6 @@
         <w:pStyle w:val="Heading1"/>
       </w:pPr>
       <w:r>
-        <w:lastRenderedPageBreak/>
         <w:t>The Game Loop</w:t>
       </w:r>
     </w:p>
@@ -1294,6 +1297,7 @@
         <w:pStyle w:val="Code"/>
       </w:pPr>
       <w:r>
+        <w:lastRenderedPageBreak/>
         <w:t>}</w:t>
       </w:r>
     </w:p>
@@ -1471,131 +1475,131 @@
         <w:t>)</w:t>
       </w:r>
       <w:r>
-        <w:t xml:space="preserve"> will be called until it is caught up. This </w:t>
+        <w:t xml:space="preserve"> will be called until it is caught up. This means that the </w:t>
+      </w:r>
+      <w:proofErr w:type="gramStart"/>
+      <w:r>
+        <w:rPr>
+          <w:rStyle w:val="CodeInline"/>
+        </w:rPr>
+        <w:t>draw(</w:t>
+      </w:r>
+      <w:proofErr w:type="gramEnd"/>
+      <w:r>
+        <w:rPr>
+          <w:rStyle w:val="CodeInline"/>
+        </w:rPr>
+        <w:t>)</w:t>
+      </w:r>
+      <w:r>
+        <w:t xml:space="preserve"> operation is essentially skipped when the game loop is running too slowly. When this happens, the entire game will appear to run slowly, with lagging gameplay input responses and skipped</w:t>
+      </w:r>
+      <w:r>
+        <w:t xml:space="preserve"> </w:t>
+      </w:r>
+      <w:r>
+        <w:t xml:space="preserve">frames. However, the game logic will continue to be function correctly. </w:t>
+      </w:r>
+    </w:p>
+    <w:p>
+      <w:pPr>
+        <w:pStyle w:val="BodyTextCont"/>
+      </w:pPr>
+      <w:r>
+        <w:t xml:space="preserve">Notice that the while loop that encompasses the </w:t>
+      </w:r>
+      <w:proofErr w:type="gramStart"/>
+      <w:r>
+        <w:rPr>
+          <w:rStyle w:val="CodeInline"/>
+        </w:rPr>
+        <w:t>update(</w:t>
+      </w:r>
+      <w:proofErr w:type="gramEnd"/>
+      <w:r>
+        <w:rPr>
+          <w:rStyle w:val="CodeInline"/>
+        </w:rPr>
+        <w:t>)</w:t>
+      </w:r>
+      <w:r>
+        <w:t xml:space="preserve"> function call simulates a fixed update time step of </w:t>
+      </w:r>
+      <w:r>
+        <w:rPr>
+          <w:rStyle w:val="CodeInline"/>
+        </w:rPr>
+        <w:t>UPDATE_TIME_RATE</w:t>
+      </w:r>
+      <w:r>
+        <w:t xml:space="preserve">. This fixed time step update allows for a straightforward implementation in maintaining a deterministic game state. </w:t>
+      </w:r>
+      <w:r>
+        <w:t>This is an important component to make sure your game engine functions as expected whether running optimally or slowly.</w:t>
+      </w:r>
+    </w:p>
+    <w:p>
+      <w:pPr>
+        <w:pStyle w:val="BodyTextCont"/>
+      </w:pPr>
+      <w:r>
+        <w:t>To ensure</w:t>
+      </w:r>
+      <w:r>
+        <w:t xml:space="preserve"> the</w:t>
+      </w:r>
+      <w:r>
+        <w:t xml:space="preserve"> focus</w:t>
+      </w:r>
+      <w:r>
+        <w:t xml:space="preserve"> is solely</w:t>
+      </w:r>
+      <w:r>
+        <w:t xml:space="preserve"> on the </w:t>
+      </w:r>
+      <w:r>
+        <w:t xml:space="preserve">understanding of the </w:t>
+      </w:r>
+      <w:r>
+        <w:t>core game loop</w:t>
+      </w:r>
+      <w:r>
+        <w:t>’s</w:t>
+      </w:r>
+      <w:r>
+        <w:t xml:space="preserve"> </w:t>
+      </w:r>
+      <w:r>
+        <w:t xml:space="preserve">update and draw </w:t>
+      </w:r>
+      <w:r>
+        <w:t>operation</w:t>
+      </w:r>
+      <w:r>
+        <w:t>s</w:t>
+      </w:r>
+      <w:r>
+        <w:t>, input will be ignored until the next project.</w:t>
+      </w:r>
+    </w:p>
+    <w:p>
+      <w:pPr>
+        <w:pStyle w:val="Heading2"/>
+      </w:pPr>
+      <w:r>
+        <w:t>The Game Loop Project</w:t>
+      </w:r>
+    </w:p>
+    <w:p>
+      <w:pPr>
+        <w:pStyle w:val="BodyTextFirst"/>
+      </w:pPr>
+      <w:r>
+        <w:t xml:space="preserve">This project demonstrates how to incorporate a game loop into your game engine and to support real-time animation by updating and drawing the squares </w:t>
       </w:r>
       <w:r>
         <w:lastRenderedPageBreak/>
-        <w:t xml:space="preserve">means that the </w:t>
-      </w:r>
-      <w:proofErr w:type="gramStart"/>
-      <w:r>
-        <w:rPr>
-          <w:rStyle w:val="CodeInline"/>
-        </w:rPr>
-        <w:t>draw(</w:t>
-      </w:r>
-      <w:proofErr w:type="gramEnd"/>
-      <w:r>
-        <w:rPr>
-          <w:rStyle w:val="CodeInline"/>
-        </w:rPr>
-        <w:t>)</w:t>
-      </w:r>
-      <w:r>
-        <w:t xml:space="preserve"> operation is essentially skipped when the game loop is running too slowly. When this happens, the entire game will appear to run slowly, with lagging gameplay input responses and skipped</w:t>
-      </w:r>
-      <w:r>
-        <w:t xml:space="preserve"> </w:t>
-      </w:r>
-      <w:r>
-        <w:t xml:space="preserve">frames. However, the game logic will continue to be function correctly. </w:t>
-      </w:r>
-    </w:p>
-    <w:p>
-      <w:pPr>
-        <w:pStyle w:val="BodyTextCont"/>
-      </w:pPr>
-      <w:r>
-        <w:t xml:space="preserve">Notice that the while loop that encompasses the </w:t>
-      </w:r>
-      <w:proofErr w:type="gramStart"/>
-      <w:r>
-        <w:rPr>
-          <w:rStyle w:val="CodeInline"/>
-        </w:rPr>
-        <w:t>update(</w:t>
-      </w:r>
-      <w:proofErr w:type="gramEnd"/>
-      <w:r>
-        <w:rPr>
-          <w:rStyle w:val="CodeInline"/>
-        </w:rPr>
-        <w:t>)</w:t>
-      </w:r>
-      <w:r>
-        <w:t xml:space="preserve"> function call simulates a fixed update time step of </w:t>
-      </w:r>
-      <w:r>
-        <w:rPr>
-          <w:rStyle w:val="CodeInline"/>
-        </w:rPr>
-        <w:t>UPDATE_TIME_RATE</w:t>
-      </w:r>
-      <w:r>
-        <w:t xml:space="preserve">. This fixed time step update allows for a straightforward implementation in maintaining a deterministic game state. </w:t>
-      </w:r>
-      <w:r>
-        <w:t>This is an important component to make sure your game engine functions as expected whether running optimally or slowly.</w:t>
-      </w:r>
-    </w:p>
-    <w:p>
-      <w:pPr>
-        <w:pStyle w:val="BodyTextCont"/>
-      </w:pPr>
-      <w:r>
-        <w:t>To ensure</w:t>
-      </w:r>
-      <w:r>
-        <w:t xml:space="preserve"> the</w:t>
-      </w:r>
-      <w:r>
-        <w:t xml:space="preserve"> focus</w:t>
-      </w:r>
-      <w:r>
-        <w:t xml:space="preserve"> is solely</w:t>
-      </w:r>
-      <w:r>
-        <w:t xml:space="preserve"> on the </w:t>
-      </w:r>
-      <w:r>
-        <w:t xml:space="preserve">understanding of the </w:t>
-      </w:r>
-      <w:r>
-        <w:t>core game loop</w:t>
-      </w:r>
-      <w:r>
-        <w:t>’s</w:t>
-      </w:r>
-      <w:r>
-        <w:t xml:space="preserve"> </w:t>
-      </w:r>
-      <w:r>
-        <w:t xml:space="preserve">update and draw </w:t>
-      </w:r>
-      <w:r>
-        <w:t>operation</w:t>
-      </w:r>
-      <w:r>
-        <w:t>s</w:t>
-      </w:r>
-      <w:r>
-        <w:t>, input will be ignored until the next project.</w:t>
-      </w:r>
-    </w:p>
-    <w:p>
-      <w:pPr>
-        <w:pStyle w:val="Heading2"/>
-      </w:pPr>
-      <w:r>
-        <w:t>The Game Loop Project</w:t>
-      </w:r>
-    </w:p>
-    <w:p>
-      <w:pPr>
-        <w:pStyle w:val="BodyTextFirst"/>
-      </w:pPr>
-      <w:r>
-        <w:t xml:space="preserve">This project demonstrates how to incorporate a game loop into your game engine and to support real-time animation by updating and drawing the squares accordingly. You can see an example of this project running in Figure 4-1. The source code to this project is defined in the </w:t>
+        <w:t xml:space="preserve">accordingly. You can see an example of this project running in Figure 4-1. The source code to this project is defined in the </w:t>
       </w:r>
       <w:r>
         <w:rPr>
@@ -1663,7 +1667,7 @@
                     </pic:cNvPicPr>
                   </pic:nvPicPr>
                   <pic:blipFill>
-                    <a:blip r:embed="rId12">
+                    <a:blip r:embed="rId11">
                       <a:extLst>
                         <a:ext uri="{28A0092B-C50C-407E-A947-70E740481C1C}">
                           <a14:useLocalDpi xmlns:a14="http://schemas.microsoft.com/office/drawing/2010/main" val="0"/>
@@ -1705,40 +1709,284 @@
         <w:pStyle w:val="BodyTextFirst"/>
       </w:pPr>
       <w:r>
+        <w:t>The goals of the project are as follows:</w:t>
+      </w:r>
+    </w:p>
+    <w:p>
+      <w:pPr>
+        <w:pStyle w:val="Bullet"/>
+      </w:pPr>
+      <w:r>
+        <w:t>To understand the internal operations of a game loop</w:t>
+      </w:r>
+    </w:p>
+    <w:p>
+      <w:pPr>
+        <w:pStyle w:val="Bullet"/>
+      </w:pPr>
+      <w:r>
+        <w:t>To implement and encapsulate the operations of a game loop</w:t>
+      </w:r>
+    </w:p>
+    <w:p>
+      <w:pPr>
+        <w:pStyle w:val="Bullet"/>
+      </w:pPr>
+      <w:r>
+        <w:t>To gain experience with continuous update and draw to create animation</w:t>
+      </w:r>
+    </w:p>
+    <w:p>
+      <w:pPr>
+        <w:pStyle w:val="Heading3"/>
+      </w:pPr>
+      <w:r>
+        <w:t>Implement the Game Loop Component</w:t>
+      </w:r>
+    </w:p>
+    <w:p>
+      <w:pPr>
+        <w:pStyle w:val="BodyTextFirst"/>
+      </w:pPr>
+      <w:r>
+        <w:t xml:space="preserve">The game loop component is core </w:t>
+      </w:r>
+      <w:r>
+        <w:t xml:space="preserve">to the </w:t>
+      </w:r>
+      <w:r>
+        <w:t>game engine</w:t>
+      </w:r>
+      <w:r>
+        <w:t>’s</w:t>
+      </w:r>
+      <w:r>
+        <w:t xml:space="preserve"> functionality and thus should be implemented similar</w:t>
+      </w:r>
+      <w:r>
+        <w:t>ly</w:t>
+      </w:r>
+      <w:r>
+        <w:t xml:space="preserve"> to </w:t>
+      </w:r>
+      <w:proofErr w:type="spellStart"/>
+      <w:r>
+        <w:rPr>
+          <w:rStyle w:val="CodeInline"/>
+        </w:rPr>
+        <w:t>v</w:t>
+      </w:r>
+      <w:r>
+        <w:rPr>
+          <w:rStyle w:val="CodeInline"/>
+        </w:rPr>
+        <w:t>ertex</w:t>
+      </w:r>
+      <w:r>
+        <w:rPr>
+          <w:rStyle w:val="CodeInline"/>
+        </w:rPr>
+        <w:t>_b</w:t>
+      </w:r>
+      <w:r>
+        <w:rPr>
+          <w:rStyle w:val="CodeInline"/>
+        </w:rPr>
+        <w:t>uffer</w:t>
+      </w:r>
+      <w:proofErr w:type="spellEnd"/>
+      <w:r>
+        <w:t xml:space="preserve">, as a file defined in the </w:t>
+      </w:r>
+      <w:proofErr w:type="spellStart"/>
+      <w:r>
+        <w:rPr>
+          <w:rStyle w:val="CodeInline"/>
+        </w:rPr>
+        <w:t>src</w:t>
+      </w:r>
+      <w:proofErr w:type="spellEnd"/>
+      <w:r>
+        <w:rPr>
+          <w:rStyle w:val="CodeInline"/>
+        </w:rPr>
+        <w:t>/</w:t>
+      </w:r>
+      <w:r>
+        <w:rPr>
+          <w:rStyle w:val="CodeInline"/>
+        </w:rPr>
+        <w:t>e</w:t>
+      </w:r>
+      <w:r>
+        <w:rPr>
+          <w:rStyle w:val="CodeInline"/>
+        </w:rPr>
+        <w:t>ngine/</w:t>
+      </w:r>
+      <w:r>
+        <w:rPr>
+          <w:rStyle w:val="CodeInline"/>
+        </w:rPr>
+        <w:t>c</w:t>
+      </w:r>
+      <w:r>
+        <w:rPr>
+          <w:rStyle w:val="CodeInline"/>
+        </w:rPr>
+        <w:t>ore</w:t>
+      </w:r>
+      <w:r>
+        <w:t xml:space="preserve"> folder. </w:t>
+      </w:r>
+    </w:p>
+    <w:p>
+      <w:pPr>
+        <w:pStyle w:val="NumList"/>
+      </w:pPr>
+      <w:r>
         <w:lastRenderedPageBreak/>
-        <w:t>The goals of the project are as follows:</w:t>
-      </w:r>
-    </w:p>
-    <w:p>
-      <w:pPr>
-        <w:pStyle w:val="Bullet"/>
-      </w:pPr>
-      <w:r>
-        <w:t>To understand the internal operations of a game loop</w:t>
-      </w:r>
-    </w:p>
-    <w:p>
-      <w:pPr>
-        <w:pStyle w:val="Bullet"/>
-      </w:pPr>
-      <w:r>
-        <w:t>To implement and encapsulate the operations of a game loop</w:t>
-      </w:r>
-    </w:p>
-    <w:p>
-      <w:pPr>
-        <w:pStyle w:val="Bullet"/>
-      </w:pPr>
-      <w:r>
-        <w:t>To gain experience with continuous update and draw to create animation</w:t>
-      </w:r>
-    </w:p>
-    <w:p>
-      <w:pPr>
-        <w:pStyle w:val="Heading3"/>
-      </w:pPr>
-      <w:r>
-        <w:t>Implement the Game Loop Component</w:t>
+        <w:t>Create a new file</w:t>
+      </w:r>
+      <w:r>
+        <w:t xml:space="preserve"> for the loop module</w:t>
+      </w:r>
+      <w:r>
+        <w:t xml:space="preserve"> in the </w:t>
+      </w:r>
+      <w:proofErr w:type="spellStart"/>
+      <w:r>
+        <w:rPr>
+          <w:rStyle w:val="CodeInline"/>
+        </w:rPr>
+        <w:t>src</w:t>
+      </w:r>
+      <w:proofErr w:type="spellEnd"/>
+      <w:r>
+        <w:rPr>
+          <w:rStyle w:val="CodeInline"/>
+        </w:rPr>
+        <w:t>/engine/core</w:t>
+      </w:r>
+      <w:r>
+        <w:t xml:space="preserve"> folder and name the file </w:t>
+      </w:r>
+      <w:r>
+        <w:rPr>
+          <w:rStyle w:val="CodeInline"/>
+        </w:rPr>
+        <w:t>loop.js</w:t>
+      </w:r>
+      <w:r>
+        <w:t xml:space="preserve">. </w:t>
+      </w:r>
+    </w:p>
+    <w:p>
+      <w:pPr>
+        <w:pStyle w:val="NumList"/>
+      </w:pPr>
+      <w:r>
+        <w:t>Add the following instance variables to keep track of frame rate, processing time</w:t>
+      </w:r>
+      <w:r>
+        <w:t xml:space="preserve"> or milliseconds per frame</w:t>
+      </w:r>
+      <w:r>
+        <w:t xml:space="preserve">, </w:t>
+      </w:r>
+      <w:r>
+        <w:t xml:space="preserve">the </w:t>
+      </w:r>
+      <w:proofErr w:type="spellStart"/>
+      <w:r>
+        <w:t>gameloop’s</w:t>
+      </w:r>
+      <w:proofErr w:type="spellEnd"/>
+      <w:r>
+        <w:t xml:space="preserve"> current run state, and a reference to the current scene as follows</w:t>
+      </w:r>
+      <w:r>
+        <w:t>:</w:t>
+      </w:r>
+    </w:p>
+    <w:p>
+      <w:pPr>
+        <w:pStyle w:val="Code"/>
+      </w:pPr>
+      <w:r>
+        <w:t>"use strict"</w:t>
+      </w:r>
+    </w:p>
+    <w:p>
+      <w:pPr>
+        <w:pStyle w:val="Code"/>
+      </w:pPr>
+      <w:r>
+        <w:t>const UPS = 60; // Updates per second</w:t>
+      </w:r>
+    </w:p>
+    <w:p>
+      <w:pPr>
+        <w:pStyle w:val="Code"/>
+      </w:pPr>
+      <w:r>
+        <w:t>const MPF = 1000 / UPS; // Milliseconds per update.</w:t>
+      </w:r>
+    </w:p>
+    <w:p>
+      <w:pPr>
+        <w:pStyle w:val="Code"/>
+      </w:pPr>
+      <w:r>
+        <w:t>// Variables for timing gameloop.</w:t>
+      </w:r>
+    </w:p>
+    <w:p>
+      <w:pPr>
+        <w:pStyle w:val="Code"/>
+      </w:pPr>
+      <w:r>
+        <w:t>let mPrevTime;</w:t>
+      </w:r>
+    </w:p>
+    <w:p>
+      <w:pPr>
+        <w:pStyle w:val="Code"/>
+      </w:pPr>
+      <w:r>
+        <w:t>let mLagTime;</w:t>
+      </w:r>
+    </w:p>
+    <w:p>
+      <w:pPr>
+        <w:pStyle w:val="Code"/>
+      </w:pPr>
+      <w:r>
+        <w:t>// The current loop state (running or should stop)</w:t>
+      </w:r>
+    </w:p>
+    <w:p>
+      <w:pPr>
+        <w:pStyle w:val="Code"/>
+      </w:pPr>
+      <w:r>
+        <w:t>let mLoopRunning = false;</w:t>
+      </w:r>
+    </w:p>
+    <w:p>
+      <w:pPr>
+        <w:pStyle w:val="Code"/>
+      </w:pPr>
+      <w:r>
+        <w:t>let mCurrentScene = null;</w:t>
+      </w:r>
+    </w:p>
+    <w:p>
+      <w:pPr>
+        <w:pStyle w:val="Code"/>
+      </w:pPr>
+      <w:r>
+        <w:t>let mFrameID = -1;</w:t>
       </w:r>
     </w:p>
     <w:p>
@@ -1746,323 +1994,96 @@
         <w:pStyle w:val="BodyTextFirst"/>
       </w:pPr>
       <w:r>
-        <w:t xml:space="preserve">The game loop component is core </w:t>
-      </w:r>
-      <w:r>
-        <w:t xml:space="preserve">to the </w:t>
-      </w:r>
-      <w:r>
-        <w:t>game engine</w:t>
-      </w:r>
-      <w:r>
-        <w:t>’s</w:t>
-      </w:r>
-      <w:r>
-        <w:t xml:space="preserve"> functionality and thus should be implemented similar</w:t>
-      </w:r>
-      <w:r>
-        <w:t>ly</w:t>
-      </w:r>
-      <w:r>
-        <w:t xml:space="preserve"> to </w:t>
-      </w:r>
-      <w:proofErr w:type="spellStart"/>
-      <w:r>
-        <w:rPr>
-          <w:rStyle w:val="CodeInline"/>
-        </w:rPr>
-        <w:t>v</w:t>
-      </w:r>
-      <w:r>
-        <w:rPr>
-          <w:rStyle w:val="CodeInline"/>
-        </w:rPr>
-        <w:t>ertex</w:t>
-      </w:r>
-      <w:r>
-        <w:rPr>
-          <w:rStyle w:val="CodeInline"/>
-        </w:rPr>
-        <w:t>_b</w:t>
-      </w:r>
-      <w:r>
-        <w:rPr>
-          <w:rStyle w:val="CodeInline"/>
-        </w:rPr>
-        <w:t>uffer</w:t>
-      </w:r>
-      <w:proofErr w:type="spellEnd"/>
-      <w:r>
-        <w:t xml:space="preserve">, as a file defined in the </w:t>
-      </w:r>
-      <w:proofErr w:type="spellStart"/>
-      <w:r>
-        <w:rPr>
-          <w:rStyle w:val="CodeInline"/>
-        </w:rPr>
-        <w:t>src</w:t>
-      </w:r>
-      <w:proofErr w:type="spellEnd"/>
-      <w:r>
-        <w:rPr>
-          <w:rStyle w:val="CodeInline"/>
-        </w:rPr>
-        <w:t>/</w:t>
-      </w:r>
-      <w:r>
-        <w:rPr>
-          <w:rStyle w:val="CodeInline"/>
-        </w:rPr>
-        <w:t>e</w:t>
-      </w:r>
-      <w:r>
-        <w:rPr>
-          <w:rStyle w:val="CodeInline"/>
-        </w:rPr>
-        <w:t>ngine/</w:t>
-      </w:r>
-      <w:r>
-        <w:rPr>
-          <w:rStyle w:val="CodeInline"/>
-        </w:rPr>
-        <w:t>c</w:t>
-      </w:r>
-      <w:r>
-        <w:rPr>
-          <w:rStyle w:val="CodeInline"/>
-        </w:rPr>
-        <w:t>ore</w:t>
-      </w:r>
-      <w:r>
-        <w:t xml:space="preserve"> folder. </w:t>
-      </w:r>
-    </w:p>
-    <w:p>
-      <w:pPr>
-        <w:pStyle w:val="NumList"/>
-      </w:pPr>
-      <w:r>
-        <w:t>Create a new file</w:t>
-      </w:r>
-      <w:r>
-        <w:t xml:space="preserve"> for the loop module</w:t>
-      </w:r>
-      <w:r>
-        <w:t xml:space="preserve"> in the </w:t>
-      </w:r>
-      <w:proofErr w:type="spellStart"/>
-      <w:r>
-        <w:rPr>
-          <w:rStyle w:val="CodeInline"/>
-        </w:rPr>
-        <w:t>src</w:t>
-      </w:r>
-      <w:proofErr w:type="spellEnd"/>
-      <w:r>
-        <w:rPr>
-          <w:rStyle w:val="CodeInline"/>
-        </w:rPr>
-        <w:t>/engine/core</w:t>
-      </w:r>
-      <w:r>
-        <w:t xml:space="preserve"> folder and name the file </w:t>
-      </w:r>
-      <w:r>
-        <w:rPr>
-          <w:rStyle w:val="CodeInline"/>
-        </w:rPr>
-        <w:t>loop.js</w:t>
-      </w:r>
-      <w:r>
-        <w:t xml:space="preserve">. </w:t>
-      </w:r>
-    </w:p>
-    <w:p>
-      <w:pPr>
-        <w:pStyle w:val="NumList"/>
-      </w:pPr>
-      <w:r>
-        <w:t>Add the following instance variables to keep track of frame rate, processing time</w:t>
-      </w:r>
-      <w:r>
-        <w:t xml:space="preserve"> or milliseconds per frame</w:t>
-      </w:r>
-      <w:r>
-        <w:t xml:space="preserve">, </w:t>
-      </w:r>
-      <w:r>
-        <w:t xml:space="preserve">the </w:t>
-      </w:r>
-      <w:proofErr w:type="spellStart"/>
-      <w:r>
-        <w:t>gameloop’s</w:t>
-      </w:r>
-      <w:proofErr w:type="spellEnd"/>
-      <w:r>
-        <w:t xml:space="preserve"> current run state, and a reference to the current scene as follows</w:t>
-      </w:r>
-      <w:r>
-        <w:t>:</w:t>
-      </w:r>
-    </w:p>
-    <w:p>
-      <w:pPr>
-        <w:pStyle w:val="Code"/>
-      </w:pPr>
-      <w:r>
-        <w:t>"use strict"</w:t>
-      </w:r>
-    </w:p>
-    <w:p>
-      <w:pPr>
-        <w:pStyle w:val="Code"/>
-      </w:pPr>
-      <w:r>
-        <w:t>const UPS = 60; // Updates per second</w:t>
-      </w:r>
-    </w:p>
-    <w:p>
-      <w:pPr>
-        <w:pStyle w:val="Code"/>
-      </w:pPr>
-      <w:r>
-        <w:t>const MPF = 1000 / UPS; // Milliseconds per update.</w:t>
-      </w:r>
-    </w:p>
-    <w:p>
-      <w:pPr>
-        <w:pStyle w:val="Code"/>
-      </w:pPr>
-      <w:r>
-        <w:t xml:space="preserve">// Variables for timing </w:t>
-      </w:r>
-      <w:proofErr w:type="spellStart"/>
-      <w:r>
-        <w:t>gameloop</w:t>
-      </w:r>
-      <w:proofErr w:type="spellEnd"/>
+        <w:t xml:space="preserve">Notice that </w:t>
+      </w:r>
+      <w:r>
+        <w:rPr>
+          <w:rStyle w:val="CodeInline"/>
+        </w:rPr>
+        <w:t>U</w:t>
+      </w:r>
+      <w:r>
+        <w:rPr>
+          <w:rStyle w:val="CodeInline"/>
+        </w:rPr>
+        <w:t>PS</w:t>
+      </w:r>
+      <w:r>
+        <w:t xml:space="preserve"> is the </w:t>
+      </w:r>
+      <w:r>
+        <w:t>updates</w:t>
+      </w:r>
+      <w:r>
+        <w:t xml:space="preserve"> per second </w:t>
+      </w:r>
+      <w:r>
+        <w:t xml:space="preserve">similar to the </w:t>
+      </w:r>
+      <w:r>
+        <w:rPr>
+          <w:rStyle w:val="CodeInline"/>
+        </w:rPr>
+        <w:t>FPS</w:t>
+      </w:r>
+      <w:r>
+        <w:t xml:space="preserve"> </w:t>
+      </w:r>
+      <w:r>
+        <w:t xml:space="preserve">discussed and that </w:t>
+      </w:r>
+      <w:r>
+        <w:rPr>
+          <w:rStyle w:val="CodeInline"/>
+        </w:rPr>
+        <w:t>MPF</w:t>
+      </w:r>
+      <w:r>
+        <w:t xml:space="preserve"> is milliseconds per frame. It is important to</w:t>
+      </w:r>
+      <w:r>
+        <w:t xml:space="preserve"> try and</w:t>
+      </w:r>
+      <w:r>
+        <w:t xml:space="preserve"> maintain the game at an update interval </w:t>
+      </w:r>
+      <w:r>
+        <w:t xml:space="preserve">of </w:t>
+      </w:r>
+      <w:r>
+        <w:t xml:space="preserve">60 updates per second as stated in addition to 60 </w:t>
+      </w:r>
+      <w:r>
+        <w:rPr>
+          <w:rStyle w:val="CodeInline"/>
+        </w:rPr>
+        <w:t>FPS</w:t>
+      </w:r>
       <w:r>
         <w:t>.</w:t>
       </w:r>
     </w:p>
     <w:p>
       <w:pPr>
-        <w:pStyle w:val="Code"/>
-      </w:pPr>
-      <w:r>
-        <w:t xml:space="preserve">let </w:t>
-      </w:r>
-      <w:proofErr w:type="spellStart"/>
-      <w:r>
-        <w:t>mPrevTime</w:t>
-      </w:r>
-      <w:proofErr w:type="spellEnd"/>
-      <w:r>
-        <w:t>;</w:t>
-      </w:r>
-    </w:p>
-    <w:p>
-      <w:pPr>
-        <w:pStyle w:val="Code"/>
-      </w:pPr>
-      <w:r>
-        <w:t xml:space="preserve">let </w:t>
-      </w:r>
-      <w:proofErr w:type="spellStart"/>
-      <w:r>
-        <w:t>mLagTime</w:t>
-      </w:r>
-      <w:proofErr w:type="spellEnd"/>
-      <w:r>
-        <w:t>;</w:t>
-      </w:r>
-    </w:p>
-    <w:p>
-      <w:pPr>
-        <w:pStyle w:val="Code"/>
-      </w:pPr>
-      <w:r>
-        <w:t>// The current loop state (running or should stop)</w:t>
-      </w:r>
-    </w:p>
-    <w:p>
-      <w:pPr>
-        <w:pStyle w:val="Code"/>
-      </w:pPr>
-      <w:r>
-        <w:t xml:space="preserve">let </w:t>
-      </w:r>
-      <w:proofErr w:type="spellStart"/>
-      <w:r>
-        <w:t>mLoopRunning</w:t>
-      </w:r>
-      <w:proofErr w:type="spellEnd"/>
-      <w:r>
-        <w:t xml:space="preserve"> = false;</w:t>
-      </w:r>
-    </w:p>
-    <w:p>
-      <w:pPr>
-        <w:pStyle w:val="Code"/>
-      </w:pPr>
-      <w:r>
-        <w:t xml:space="preserve">let </w:t>
-      </w:r>
-      <w:proofErr w:type="spellStart"/>
-      <w:r>
-        <w:t>mCurrentScene</w:t>
-      </w:r>
-      <w:proofErr w:type="spellEnd"/>
-      <w:r>
-        <w:t xml:space="preserve"> = null;</w:t>
-      </w:r>
-    </w:p>
-    <w:p>
-      <w:pPr>
-        <w:pStyle w:val="Code"/>
-      </w:pPr>
-      <w:r>
-        <w:t xml:space="preserve">let </w:t>
-      </w:r>
-      <w:proofErr w:type="spellStart"/>
-      <w:r>
-        <w:t>mFrameID</w:t>
-      </w:r>
-      <w:proofErr w:type="spellEnd"/>
-      <w:r>
-        <w:t xml:space="preserve"> = -1;</w:t>
-      </w:r>
-    </w:p>
-    <w:p>
-      <w:pPr>
-        <w:pStyle w:val="BodyTextFirst"/>
-      </w:pPr>
-      <w:r>
-        <w:t xml:space="preserve">Notice that </w:t>
-      </w:r>
-      <w:r>
-        <w:rPr>
-          <w:rStyle w:val="CodeInline"/>
-        </w:rPr>
-        <w:t>U</w:t>
-      </w:r>
-      <w:r>
-        <w:rPr>
-          <w:rStyle w:val="CodeInline"/>
-        </w:rPr>
-        <w:t>PS</w:t>
-      </w:r>
-      <w:r>
-        <w:t xml:space="preserve"> is the </w:t>
-      </w:r>
-      <w:r>
-        <w:t>updates</w:t>
-      </w:r>
-      <w:r>
-        <w:t xml:space="preserve"> per second </w:t>
-      </w:r>
-      <w:r>
-        <w:t xml:space="preserve">similar to the </w:t>
+        <w:pStyle w:val="NoteTipCaution"/>
+      </w:pPr>
+      <w:r>
+        <w:rPr>
+          <w:rStyle w:val="Strong"/>
+        </w:rPr>
+        <w:t>Note</w:t>
+      </w:r>
+      <w:r>
+        <w:t xml:space="preserve"> When the game is running optimally, that is there is no lag </w:t>
+      </w:r>
+      <w:r>
+        <w:rPr>
+          <w:rStyle w:val="CodeInline"/>
+        </w:rPr>
+        <w:t>UPS</w:t>
+      </w:r>
+      <w:r>
+        <w:t xml:space="preserve"> and </w:t>
       </w:r>
       <w:r>
         <w:rPr>
@@ -2071,54 +2092,7 @@
         <w:t>FPS</w:t>
       </w:r>
       <w:r>
-        <w:t xml:space="preserve"> </w:t>
-      </w:r>
-      <w:r>
-        <w:t xml:space="preserve">discussed and that </w:t>
-      </w:r>
-      <w:r>
-        <w:rPr>
-          <w:rStyle w:val="CodeInline"/>
-        </w:rPr>
-        <w:t>MPF</w:t>
-      </w:r>
-      <w:r>
-        <w:t xml:space="preserve"> is milliseconds per frame. It is important to</w:t>
-      </w:r>
-      <w:r>
-        <w:t xml:space="preserve"> try and</w:t>
-      </w:r>
-      <w:r>
-        <w:t xml:space="preserve"> maintain the game at an update interval </w:t>
-      </w:r>
-      <w:r>
-        <w:t xml:space="preserve">of </w:t>
-      </w:r>
-      <w:r>
-        <w:t xml:space="preserve">60 updates per second as stated in addition to 60 </w:t>
-      </w:r>
-      <w:r>
-        <w:rPr>
-          <w:rStyle w:val="CodeInline"/>
-        </w:rPr>
-        <w:t>FPS</w:t>
-      </w:r>
-      <w:r>
-        <w:t>.</w:t>
-      </w:r>
-    </w:p>
-    <w:p>
-      <w:pPr>
-        <w:pStyle w:val="NoteTipCaution"/>
-      </w:pPr>
-      <w:r>
-        <w:rPr>
-          <w:rStyle w:val="Strong"/>
-        </w:rPr>
-        <w:t>Note</w:t>
-      </w:r>
-      <w:r>
-        <w:t xml:space="preserve"> When the game is running optimally, that is there is no lag </w:t>
+        <w:t xml:space="preserve"> can be thought of interchangeably. That is, they both target 60 iterations per second. </w:t>
       </w:r>
       <w:r>
         <w:rPr>
@@ -2127,43 +2101,7 @@
         <w:t>UPS</w:t>
       </w:r>
       <w:r>
-        <w:t xml:space="preserve"> and </w:t>
-      </w:r>
-      <w:r>
-        <w:rPr>
-          <w:rStyle w:val="CodeInline"/>
-        </w:rPr>
-        <w:t>FPS</w:t>
-      </w:r>
-      <w:r>
-        <w:t xml:space="preserve"> can be thought of </w:t>
-      </w:r>
-      <w:r>
-        <w:t>interchangeably</w:t>
-      </w:r>
-      <w:r>
-        <w:t>. That is</w:t>
-      </w:r>
-      <w:r>
-        <w:t>,</w:t>
-      </w:r>
-      <w:r>
-        <w:t xml:space="preserve"> they both target 60 iterations per second. </w:t>
-      </w:r>
-      <w:r>
-        <w:rPr>
-          <w:rStyle w:val="CodeInline"/>
-        </w:rPr>
-        <w:t>UPS</w:t>
-      </w:r>
-      <w:r>
-        <w:t xml:space="preserve"> through </w:t>
-      </w:r>
-      <w:r>
-        <w:t>the engine</w:t>
-      </w:r>
-      <w:r>
-        <w:t xml:space="preserve"> controlled loop and </w:t>
+        <w:t xml:space="preserve"> through the engine controlled loop and </w:t>
       </w:r>
       <w:r>
         <w:rPr>
@@ -2197,13 +2135,7 @@
         <w:t>)</w:t>
       </w:r>
       <w:r>
-        <w:t xml:space="preserve">. However, when lag </w:t>
-      </w:r>
-      <w:r>
-        <w:t>occurs</w:t>
-      </w:r>
-      <w:r>
-        <w:t xml:space="preserve"> the </w:t>
+        <w:t xml:space="preserve">. However, when lag occurs the </w:t>
       </w:r>
       <w:r>
         <w:rPr>
@@ -2237,63 +2169,31 @@
         <w:pStyle w:val="Code"/>
       </w:pPr>
       <w:r>
-        <w:t xml:space="preserve">function </w:t>
-      </w:r>
-      <w:proofErr w:type="spellStart"/>
-      <w:r>
-        <w:t>loopOnce</w:t>
-      </w:r>
-      <w:proofErr w:type="spellEnd"/>
-      <w:r>
-        <w:t>() {</w:t>
-      </w:r>
-    </w:p>
-    <w:p>
-      <w:pPr>
-        <w:pStyle w:val="Code"/>
-      </w:pPr>
-      <w:r>
-        <w:t xml:space="preserve">    if (</w:t>
-      </w:r>
-      <w:proofErr w:type="spellStart"/>
-      <w:r>
-        <w:t>mLoopRunning</w:t>
-      </w:r>
-      <w:proofErr w:type="spellEnd"/>
-      <w:r>
-        <w:t>) {</w:t>
-      </w:r>
-    </w:p>
-    <w:p>
-      <w:pPr>
-        <w:pStyle w:val="Code"/>
-      </w:pPr>
-      <w:r>
-        <w:t xml:space="preserve">        // Step A: set up for next call to </w:t>
-      </w:r>
-      <w:proofErr w:type="spellStart"/>
-      <w:r>
-        <w:t>LoopOnce</w:t>
-      </w:r>
-      <w:proofErr w:type="spellEnd"/>
-      <w:r>
-        <w:t xml:space="preserve"> and update input!</w:t>
-      </w:r>
-    </w:p>
-    <w:p>
-      <w:pPr>
-        <w:pStyle w:val="Code"/>
-      </w:pPr>
-      <w:r>
-        <w:t xml:space="preserve">        </w:t>
-      </w:r>
-      <w:proofErr w:type="spellStart"/>
-      <w:r>
-        <w:t>mFrameID</w:t>
-      </w:r>
-      <w:proofErr w:type="spellEnd"/>
-      <w:r>
-        <w:t xml:space="preserve"> = </w:t>
+        <w:t>function loopOnce() {</w:t>
+      </w:r>
+    </w:p>
+    <w:p>
+      <w:pPr>
+        <w:pStyle w:val="Code"/>
+      </w:pPr>
+      <w:r>
+        <w:t xml:space="preserve">    if (mLoopRunning) {</w:t>
+      </w:r>
+    </w:p>
+    <w:p>
+      <w:pPr>
+        <w:pStyle w:val="Code"/>
+      </w:pPr>
+      <w:r>
+        <w:t xml:space="preserve">        // Step A: set up for next call to LoopOnce and update input!</w:t>
+      </w:r>
+    </w:p>
+    <w:p>
+      <w:pPr>
+        <w:pStyle w:val="Code"/>
+      </w:pPr>
+      <w:r>
+        <w:t xml:space="preserve">        mFrameID = </w:t>
       </w:r>
       <w:bookmarkStart w:id="106" w:name="_Hlk68928975"/>
       <w:r>
@@ -2875,6 +2775,7 @@
         <w:pStyle w:val="Code"/>
       </w:pPr>
       <w:r>
+        <w:lastRenderedPageBreak/>
         <w:t>function start(scene) {</w:t>
       </w:r>
     </w:p>
@@ -2883,15 +2784,7 @@
         <w:pStyle w:val="Code"/>
       </w:pPr>
       <w:r>
-        <w:t xml:space="preserve">    if (</w:t>
-      </w:r>
-      <w:proofErr w:type="spellStart"/>
-      <w:r>
-        <w:t>mLoopRunning</w:t>
-      </w:r>
-      <w:proofErr w:type="spellEnd"/>
-      <w:r>
-        <w:t>) {</w:t>
+        <w:t xml:space="preserve">    if (mLoopRunning) {</w:t>
       </w:r>
     </w:p>
     <w:p>
@@ -2920,31 +2813,15 @@
         <w:pStyle w:val="Code"/>
       </w:pPr>
       <w:r>
-        <w:t xml:space="preserve">    </w:t>
-      </w:r>
-      <w:proofErr w:type="spellStart"/>
-      <w:r>
-        <w:t>mCurrentScene</w:t>
-      </w:r>
-      <w:proofErr w:type="spellEnd"/>
-      <w:r>
-        <w:t xml:space="preserve"> = scene;</w:t>
-      </w:r>
-    </w:p>
-    <w:p>
-      <w:pPr>
-        <w:pStyle w:val="Code"/>
-      </w:pPr>
-      <w:r>
-        <w:t xml:space="preserve">    </w:t>
-      </w:r>
-      <w:proofErr w:type="spellStart"/>
-      <w:r>
-        <w:t>mCurrentScene.init</w:t>
-      </w:r>
-      <w:proofErr w:type="spellEnd"/>
-      <w:r>
-        <w:t xml:space="preserve">(); </w:t>
+        <w:t xml:space="preserve">    mCurrentScene = scene;</w:t>
+      </w:r>
+    </w:p>
+    <w:p>
+      <w:pPr>
+        <w:pStyle w:val="Code"/>
+      </w:pPr>
+      <w:r>
+        <w:t xml:space="preserve">    mCurrentScene.init(); </w:t>
       </w:r>
     </w:p>
     <w:p>
@@ -3062,7 +2939,6 @@
         <w:pStyle w:val="Code"/>
       </w:pPr>
       <w:r>
-        <w:lastRenderedPageBreak/>
         <w:t>function stop() {</w:t>
       </w:r>
     </w:p>
@@ -3071,15 +2947,7 @@
         <w:pStyle w:val="Code"/>
       </w:pPr>
       <w:r>
-        <w:t xml:space="preserve">    </w:t>
-      </w:r>
-      <w:proofErr w:type="spellStart"/>
-      <w:r>
-        <w:t>mLoopRunning</w:t>
-      </w:r>
-      <w:proofErr w:type="spellEnd"/>
-      <w:r>
-        <w:t xml:space="preserve"> = false;</w:t>
+        <w:t xml:space="preserve">    mLoopRunning = false;</w:t>
       </w:r>
     </w:p>
     <w:p>
@@ -3095,23 +2963,7 @@
         <w:pStyle w:val="Code"/>
       </w:pPr>
       <w:r>
-        <w:t xml:space="preserve">    </w:t>
-      </w:r>
-      <w:proofErr w:type="spellStart"/>
-      <w:r>
-        <w:t>cancelAnimationFrame</w:t>
-      </w:r>
-      <w:proofErr w:type="spellEnd"/>
-      <w:r>
-        <w:t>(</w:t>
-      </w:r>
-      <w:proofErr w:type="spellStart"/>
-      <w:r>
-        <w:t>mFrameID</w:t>
-      </w:r>
-      <w:proofErr w:type="spellEnd"/>
-      <w:r>
-        <w:t>);</w:t>
+        <w:t xml:space="preserve">    cancelAnimationFrame(mFrameID);</w:t>
       </w:r>
     </w:p>
     <w:p>
@@ -3355,6 +3207,7 @@
         <w:pStyle w:val="Code"/>
       </w:pPr>
       <w:r>
+        <w:lastRenderedPageBreak/>
         <w:t xml:space="preserve">    constructor() {</w:t>
       </w:r>
     </w:p>
@@ -3604,24 +3457,132 @@
         <w:pStyle w:val="Code"/>
       </w:pPr>
       <w:r>
+        <w:t xml:space="preserve">        // Step  D: Initialize the red Renderable object: centered 2x2</w:t>
+      </w:r>
+    </w:p>
+    <w:p>
+      <w:pPr>
+        <w:pStyle w:val="Code"/>
+      </w:pPr>
+      <w:r>
+        <w:t xml:space="preserve">        this.mRedSq.getXform().setPosition(20, 60);</w:t>
+      </w:r>
+    </w:p>
+    <w:p>
+      <w:pPr>
+        <w:pStyle w:val="Code"/>
+      </w:pPr>
+      <w:r>
+        <w:t xml:space="preserve">        this.mRedSq.getXform().setSize(2, 2);</w:t>
+      </w:r>
+    </w:p>
+    <w:p>
+      <w:pPr>
+        <w:pStyle w:val="Code"/>
+      </w:pPr>
+      <w:r>
+        <w:t xml:space="preserve">    }</w:t>
+      </w:r>
+    </w:p>
+    <w:p>
+      <w:pPr>
+        <w:pStyle w:val="Code"/>
+      </w:pPr>
+    </w:p>
+    <w:p>
+      <w:pPr>
+        <w:pStyle w:val="NumList"/>
+      </w:pPr>
+      <w:r>
+        <w:t>Draw the scene as before by clearing the canvas, setting up the camera, and drawing each square.</w:t>
+      </w:r>
+    </w:p>
+    <w:p>
+      <w:pPr>
+        <w:pStyle w:val="Code"/>
+      </w:pPr>
+      <w:r>
+        <w:t xml:space="preserve">    draw() {</w:t>
+      </w:r>
+    </w:p>
+    <w:p>
+      <w:pPr>
+        <w:pStyle w:val="Code"/>
+      </w:pPr>
+      <w:r>
         <w:lastRenderedPageBreak/>
-        <w:t xml:space="preserve">        // Step  D: Initialize the red Renderable object: centered 2x2</w:t>
-      </w:r>
-    </w:p>
-    <w:p>
-      <w:pPr>
-        <w:pStyle w:val="Code"/>
-      </w:pPr>
-      <w:r>
-        <w:t xml:space="preserve">        this.mRedSq.getXform().setPosition(20, 60);</w:t>
-      </w:r>
-    </w:p>
-    <w:p>
-      <w:pPr>
-        <w:pStyle w:val="Code"/>
-      </w:pPr>
-      <w:r>
-        <w:t xml:space="preserve">        this.mRedSq.getXform().setSize(2, 2);</w:t>
+        <w:t xml:space="preserve">        // Step A: clear the canvas</w:t>
+      </w:r>
+    </w:p>
+    <w:p>
+      <w:pPr>
+        <w:pStyle w:val="Code"/>
+      </w:pPr>
+      <w:r>
+        <w:t xml:space="preserve">        engine.clearCanvas([0.9, 0.9, 0.9, 1.0]); // clear to light gray</w:t>
+      </w:r>
+    </w:p>
+    <w:p>
+      <w:pPr>
+        <w:pStyle w:val="Code"/>
+      </w:pPr>
+    </w:p>
+    <w:p>
+      <w:pPr>
+        <w:pStyle w:val="Code"/>
+      </w:pPr>
+      <w:r>
+        <w:t xml:space="preserve">        // Step  B: Activate the drawing Camera</w:t>
+      </w:r>
+    </w:p>
+    <w:p>
+      <w:pPr>
+        <w:pStyle w:val="Code"/>
+      </w:pPr>
+      <w:r>
+        <w:t xml:space="preserve">        this.mCamera.setViewAndCameraMatrix();</w:t>
+      </w:r>
+    </w:p>
+    <w:p>
+      <w:pPr>
+        <w:pStyle w:val="Code"/>
+      </w:pPr>
+    </w:p>
+    <w:p>
+      <w:pPr>
+        <w:pStyle w:val="Code"/>
+      </w:pPr>
+      <w:r>
+        <w:t xml:space="preserve">        // Step  C: Activate the white shader to draw</w:t>
+      </w:r>
+    </w:p>
+    <w:p>
+      <w:pPr>
+        <w:pStyle w:val="Code"/>
+      </w:pPr>
+      <w:r>
+        <w:t xml:space="preserve">        this.mWhiteSq.draw(this.mCamera);</w:t>
+      </w:r>
+    </w:p>
+    <w:p>
+      <w:pPr>
+        <w:pStyle w:val="Code"/>
+      </w:pPr>
+    </w:p>
+    <w:p>
+      <w:pPr>
+        <w:pStyle w:val="Code"/>
+      </w:pPr>
+      <w:r>
+        <w:t xml:space="preserve">        // Step  D: Activate the red shader to draw</w:t>
+      </w:r>
+    </w:p>
+    <w:p>
+      <w:pPr>
+        <w:pStyle w:val="Code"/>
+      </w:pPr>
+      <w:r>
+        <w:t xml:space="preserve">        this.mRedSq.draw(this.mCamera);</w:t>
       </w:r>
     </w:p>
     <w:p>
@@ -3634,102 +3595,149 @@
     </w:p>
     <w:p>
       <w:pPr>
-        <w:pStyle w:val="Code"/>
-      </w:pPr>
-    </w:p>
-    <w:p>
-      <w:pPr>
         <w:pStyle w:val="NumList"/>
       </w:pPr>
       <w:r>
-        <w:t>Draw the scene as before by clearing the canvas, setting up the camera, and drawing each square.</w:t>
-      </w:r>
-    </w:p>
-    <w:p>
-      <w:pPr>
-        <w:pStyle w:val="Code"/>
-      </w:pPr>
-      <w:r>
-        <w:t xml:space="preserve">    draw() {</w:t>
-      </w:r>
-    </w:p>
-    <w:p>
-      <w:pPr>
-        <w:pStyle w:val="Code"/>
-      </w:pPr>
-      <w:r>
-        <w:t xml:space="preserve">        // Step A: clear the canvas</w:t>
-      </w:r>
-    </w:p>
-    <w:p>
-      <w:pPr>
-        <w:pStyle w:val="Code"/>
-      </w:pPr>
-      <w:r>
-        <w:t xml:space="preserve">        engine.clearCanvas([0.9, 0.9, 0.9, 1.0]); // clear to light gray</w:t>
-      </w:r>
-    </w:p>
-    <w:p>
-      <w:pPr>
-        <w:pStyle w:val="Code"/>
-      </w:pPr>
-    </w:p>
-    <w:p>
-      <w:pPr>
-        <w:pStyle w:val="Code"/>
-      </w:pPr>
-      <w:r>
-        <w:t xml:space="preserve">        // Step  B: Activate the drawing Camera</w:t>
-      </w:r>
-    </w:p>
-    <w:p>
-      <w:pPr>
-        <w:pStyle w:val="Code"/>
-      </w:pPr>
-      <w:r>
-        <w:t xml:space="preserve">        this.mCamera.setViewAndCameraMatrix();</w:t>
-      </w:r>
-    </w:p>
-    <w:p>
-      <w:pPr>
-        <w:pStyle w:val="Code"/>
-      </w:pPr>
-    </w:p>
-    <w:p>
-      <w:pPr>
-        <w:pStyle w:val="Code"/>
-      </w:pPr>
-      <w:r>
-        <w:t xml:space="preserve">        // Step  C: Activate the white shader to draw</w:t>
-      </w:r>
-    </w:p>
-    <w:p>
-      <w:pPr>
-        <w:pStyle w:val="Code"/>
-      </w:pPr>
-      <w:r>
-        <w:t xml:space="preserve">        this.mWhiteSq.draw(this.mCamera);</w:t>
-      </w:r>
-    </w:p>
-    <w:p>
-      <w:pPr>
-        <w:pStyle w:val="Code"/>
-      </w:pPr>
-    </w:p>
-    <w:p>
-      <w:pPr>
-        <w:pStyle w:val="Code"/>
-      </w:pPr>
-      <w:r>
-        <w:t xml:space="preserve">        // Step  D: Activate the red shader to draw</w:t>
-      </w:r>
-    </w:p>
-    <w:p>
-      <w:pPr>
-        <w:pStyle w:val="Code"/>
-      </w:pPr>
-      <w:r>
-        <w:t xml:space="preserve">        this.mRedSq.draw(this.mCamera);</w:t>
+        <w:t xml:space="preserve">Add an </w:t>
+      </w:r>
+      <w:proofErr w:type="gramStart"/>
+      <w:r>
+        <w:rPr>
+          <w:rStyle w:val="CodeInline"/>
+        </w:rPr>
+        <w:t>update(</w:t>
+      </w:r>
+      <w:proofErr w:type="gramEnd"/>
+      <w:r>
+        <w:rPr>
+          <w:rStyle w:val="CodeInline"/>
+        </w:rPr>
+        <w:t>)</w:t>
+      </w:r>
+      <w:r>
+        <w:t xml:space="preserve"> function to animate a moving white square and a pulsing red square. </w:t>
+      </w:r>
+    </w:p>
+    <w:p>
+      <w:pPr>
+        <w:pStyle w:val="Code"/>
+      </w:pPr>
+      <w:r>
+        <w:t xml:space="preserve">    update() {</w:t>
+      </w:r>
+    </w:p>
+    <w:p>
+      <w:pPr>
+        <w:pStyle w:val="Code"/>
+      </w:pPr>
+      <w:r>
+        <w:t xml:space="preserve">        // For this very simple game, let's move the white square and pulse the red</w:t>
+      </w:r>
+    </w:p>
+    <w:p>
+      <w:pPr>
+        <w:pStyle w:val="Code"/>
+      </w:pPr>
+      <w:r>
+        <w:t xml:space="preserve">        let whiteXform = this.mWhiteSq.getXform();</w:t>
+      </w:r>
+    </w:p>
+    <w:p>
+      <w:pPr>
+        <w:pStyle w:val="Code"/>
+      </w:pPr>
+      <w:r>
+        <w:t xml:space="preserve">        let deltaX = 0.05;</w:t>
+      </w:r>
+    </w:p>
+    <w:p>
+      <w:pPr>
+        <w:pStyle w:val="Code"/>
+      </w:pPr>
+    </w:p>
+    <w:p>
+      <w:pPr>
+        <w:pStyle w:val="Code"/>
+      </w:pPr>
+      <w:r>
+        <w:t xml:space="preserve">        // Step A: Rorate the white square</w:t>
+      </w:r>
+    </w:p>
+    <w:p>
+      <w:pPr>
+        <w:pStyle w:val="Code"/>
+      </w:pPr>
+      <w:r>
+        <w:t xml:space="preserve">        if (whiteXform.getXPos() &gt; 30) // this is the right-bound of the window</w:t>
+      </w:r>
+    </w:p>
+    <w:p>
+      <w:pPr>
+        <w:pStyle w:val="Code"/>
+      </w:pPr>
+      <w:r>
+        <w:t xml:space="preserve">            whiteXform.setPosition(10, 60);</w:t>
+      </w:r>
+    </w:p>
+    <w:p>
+      <w:pPr>
+        <w:pStyle w:val="Code"/>
+      </w:pPr>
+      <w:r>
+        <w:t xml:space="preserve">        whiteXform.incXPosBy(deltaX);</w:t>
+      </w:r>
+    </w:p>
+    <w:p>
+      <w:pPr>
+        <w:pStyle w:val="Code"/>
+      </w:pPr>
+      <w:r>
+        <w:t xml:space="preserve">        whiteXform.incRotationByDegree(1);</w:t>
+      </w:r>
+    </w:p>
+    <w:p>
+      <w:pPr>
+        <w:pStyle w:val="Code"/>
+      </w:pPr>
+    </w:p>
+    <w:p>
+      <w:pPr>
+        <w:pStyle w:val="Code"/>
+      </w:pPr>
+      <w:r>
+        <w:t xml:space="preserve">        // Step B: pulse the red square</w:t>
+      </w:r>
+    </w:p>
+    <w:p>
+      <w:pPr>
+        <w:pStyle w:val="Code"/>
+      </w:pPr>
+      <w:r>
+        <w:t xml:space="preserve">        let redXform = this.mRedSq.getXform();</w:t>
+      </w:r>
+    </w:p>
+    <w:p>
+      <w:pPr>
+        <w:pStyle w:val="Code"/>
+      </w:pPr>
+      <w:r>
+        <w:t xml:space="preserve">        if (redXform.getWidth() &gt; 5)</w:t>
+      </w:r>
+    </w:p>
+    <w:p>
+      <w:pPr>
+        <w:pStyle w:val="Code"/>
+      </w:pPr>
+      <w:r>
+        <w:t xml:space="preserve">            redXform.setSize(2, 2);</w:t>
+      </w:r>
+    </w:p>
+    <w:p>
+      <w:pPr>
+        <w:pStyle w:val="Code"/>
+      </w:pPr>
+      <w:r>
+        <w:t xml:space="preserve">        redXform.incSizeBy(0.05);</w:t>
       </w:r>
     </w:p>
     <w:p>
@@ -3742,334 +3750,75 @@
     </w:p>
     <w:p>
       <w:pPr>
+        <w:pStyle w:val="BodyTextFirst"/>
+      </w:pPr>
+      <w:r>
+        <w:t xml:space="preserve">Recall that the </w:t>
+      </w:r>
+      <w:proofErr w:type="gramStart"/>
+      <w:r>
+        <w:rPr>
+          <w:rStyle w:val="CodeInline"/>
+        </w:rPr>
+        <w:t>update(</w:t>
+      </w:r>
+      <w:proofErr w:type="gramEnd"/>
+      <w:r>
+        <w:rPr>
+          <w:rStyle w:val="CodeInline"/>
+        </w:rPr>
+        <w:t>)</w:t>
+      </w:r>
+      <w:r>
+        <w:t xml:space="preserve"> function is called at about 60 times per second, and each time the following happens:</w:t>
+      </w:r>
+    </w:p>
+    <w:p>
+      <w:pPr>
+        <w:pStyle w:val="Bullet"/>
+      </w:pPr>
+      <w:r>
+        <w:t xml:space="preserve">Step A for the white square: Increase the rotation by 1 degree; increase the x-position by 0.05 and reset to 10 if the resulting x-position is greater than 30. </w:t>
+      </w:r>
+    </w:p>
+    <w:p>
+      <w:pPr>
+        <w:pStyle w:val="Bullet"/>
+      </w:pPr>
+      <w:r>
+        <w:t>Step B for the red square: Increase the size by 0.05 and reset it to 2 if the resulting size is greater than 5.</w:t>
+      </w:r>
+    </w:p>
+    <w:p>
+      <w:pPr>
+        <w:pStyle w:val="Bullet"/>
+      </w:pPr>
+      <w:r>
+        <w:t>Since the previous operations are performed continuously at about 60 times a second, you can expect to see the following:</w:t>
+      </w:r>
+    </w:p>
+    <w:p>
+      <w:pPr>
+        <w:pStyle w:val="NumSubList"/>
+      </w:pPr>
+      <w:r>
+        <w:lastRenderedPageBreak/>
+        <w:t>A white square rotating while moving toward the right and reappearing when it reaches the right boundary</w:t>
+      </w:r>
+    </w:p>
+    <w:p>
+      <w:pPr>
+        <w:pStyle w:val="NumSubList"/>
+      </w:pPr>
+      <w:r>
+        <w:t>A red square increasing in size and reducing to a size of 2 when the size reaches 5, thus appearing to be pulsing</w:t>
+      </w:r>
+    </w:p>
+    <w:p>
+      <w:pPr>
         <w:pStyle w:val="NumList"/>
       </w:pPr>
       <w:r>
-        <w:t xml:space="preserve">Add an </w:t>
-      </w:r>
-      <w:proofErr w:type="gramStart"/>
-      <w:r>
-        <w:rPr>
-          <w:rStyle w:val="CodeInline"/>
-        </w:rPr>
-        <w:t>update(</w:t>
-      </w:r>
-      <w:proofErr w:type="gramEnd"/>
-      <w:r>
-        <w:rPr>
-          <w:rStyle w:val="CodeInline"/>
-        </w:rPr>
-        <w:t>)</w:t>
-      </w:r>
-      <w:r>
-        <w:t xml:space="preserve"> function to animate a moving white square and a pulsing red square. </w:t>
-      </w:r>
-    </w:p>
-    <w:p>
-      <w:pPr>
-        <w:pStyle w:val="Code"/>
-      </w:pPr>
-      <w:r>
-        <w:t xml:space="preserve">    update() {</w:t>
-      </w:r>
-    </w:p>
-    <w:p>
-      <w:pPr>
-        <w:pStyle w:val="Code"/>
-      </w:pPr>
-      <w:r>
-        <w:t xml:space="preserve">        // For this very simple game, let's move the white square and pulse the red</w:t>
-      </w:r>
-    </w:p>
-    <w:p>
-      <w:pPr>
-        <w:pStyle w:val="Code"/>
-      </w:pPr>
-      <w:r>
-        <w:t xml:space="preserve">        let </w:t>
-      </w:r>
-      <w:proofErr w:type="spellStart"/>
-      <w:r>
-        <w:t>whiteXform</w:t>
-      </w:r>
-      <w:proofErr w:type="spellEnd"/>
-      <w:r>
-        <w:t xml:space="preserve"> = </w:t>
-      </w:r>
-      <w:proofErr w:type="spellStart"/>
-      <w:r>
-        <w:t>this.mWhiteSq.getXform</w:t>
-      </w:r>
-      <w:proofErr w:type="spellEnd"/>
-      <w:r>
-        <w:t>();</w:t>
-      </w:r>
-    </w:p>
-    <w:p>
-      <w:pPr>
-        <w:pStyle w:val="Code"/>
-      </w:pPr>
-      <w:r>
-        <w:t xml:space="preserve">        let </w:t>
-      </w:r>
-      <w:proofErr w:type="spellStart"/>
-      <w:r>
-        <w:t>deltaX</w:t>
-      </w:r>
-      <w:proofErr w:type="spellEnd"/>
-      <w:r>
-        <w:t xml:space="preserve"> = 0.05;</w:t>
-      </w:r>
-    </w:p>
-    <w:p>
-      <w:pPr>
-        <w:pStyle w:val="Code"/>
-      </w:pPr>
-    </w:p>
-    <w:p>
-      <w:pPr>
-        <w:pStyle w:val="Code"/>
-      </w:pPr>
-      <w:r>
-        <w:t xml:space="preserve">        // Step A: Rorate the white square</w:t>
-      </w:r>
-    </w:p>
-    <w:p>
-      <w:pPr>
-        <w:pStyle w:val="Code"/>
-      </w:pPr>
-      <w:r>
-        <w:t xml:space="preserve">        if (</w:t>
-      </w:r>
-      <w:proofErr w:type="spellStart"/>
-      <w:r>
-        <w:t>whiteXform.getXPos</w:t>
-      </w:r>
-      <w:proofErr w:type="spellEnd"/>
-      <w:r>
-        <w:t>() &gt; 30) // this is the right-bound of the window</w:t>
-      </w:r>
-    </w:p>
-    <w:p>
-      <w:pPr>
-        <w:pStyle w:val="Code"/>
-      </w:pPr>
-      <w:r>
-        <w:t xml:space="preserve">            </w:t>
-      </w:r>
-      <w:proofErr w:type="spellStart"/>
-      <w:r>
-        <w:t>whiteXform.setPosition</w:t>
-      </w:r>
-      <w:proofErr w:type="spellEnd"/>
-      <w:r>
-        <w:t>(10, 60);</w:t>
-      </w:r>
-    </w:p>
-    <w:p>
-      <w:pPr>
-        <w:pStyle w:val="Code"/>
-      </w:pPr>
-      <w:r>
-        <w:t xml:space="preserve">        </w:t>
-      </w:r>
-      <w:proofErr w:type="spellStart"/>
-      <w:r>
-        <w:t>whiteXform.incXPosBy</w:t>
-      </w:r>
-      <w:proofErr w:type="spellEnd"/>
-      <w:r>
-        <w:t>(</w:t>
-      </w:r>
-      <w:proofErr w:type="spellStart"/>
-      <w:r>
-        <w:t>deltaX</w:t>
-      </w:r>
-      <w:proofErr w:type="spellEnd"/>
-      <w:r>
-        <w:t>);</w:t>
-      </w:r>
-    </w:p>
-    <w:p>
-      <w:pPr>
-        <w:pStyle w:val="Code"/>
-      </w:pPr>
-      <w:r>
-        <w:t xml:space="preserve">        </w:t>
-      </w:r>
-      <w:proofErr w:type="spellStart"/>
-      <w:r>
-        <w:t>whiteXform.incRotationByDegree</w:t>
-      </w:r>
-      <w:proofErr w:type="spellEnd"/>
-      <w:r>
-        <w:t>(1);</w:t>
-      </w:r>
-    </w:p>
-    <w:p>
-      <w:pPr>
-        <w:pStyle w:val="Code"/>
-      </w:pPr>
-    </w:p>
-    <w:p>
-      <w:pPr>
-        <w:pStyle w:val="Code"/>
-      </w:pPr>
-      <w:r>
-        <w:t xml:space="preserve">        // Step B: pulse the red square</w:t>
-      </w:r>
-    </w:p>
-    <w:p>
-      <w:pPr>
-        <w:pStyle w:val="Code"/>
-      </w:pPr>
-      <w:r>
-        <w:t xml:space="preserve">        let </w:t>
-      </w:r>
-      <w:proofErr w:type="spellStart"/>
-      <w:r>
-        <w:t>redXform</w:t>
-      </w:r>
-      <w:proofErr w:type="spellEnd"/>
-      <w:r>
-        <w:t xml:space="preserve"> = </w:t>
-      </w:r>
-      <w:proofErr w:type="spellStart"/>
-      <w:r>
-        <w:t>this.mRedSq.getXform</w:t>
-      </w:r>
-      <w:proofErr w:type="spellEnd"/>
-      <w:r>
-        <w:t>();</w:t>
-      </w:r>
-    </w:p>
-    <w:p>
-      <w:pPr>
-        <w:pStyle w:val="Code"/>
-      </w:pPr>
-      <w:r>
-        <w:t xml:space="preserve">        if (</w:t>
-      </w:r>
-      <w:proofErr w:type="spellStart"/>
-      <w:r>
-        <w:t>redXform.getWidth</w:t>
-      </w:r>
-      <w:proofErr w:type="spellEnd"/>
-      <w:r>
-        <w:t>() &gt; 5)</w:t>
-      </w:r>
-    </w:p>
-    <w:p>
-      <w:pPr>
-        <w:pStyle w:val="Code"/>
-      </w:pPr>
-      <w:r>
-        <w:t xml:space="preserve">            </w:t>
-      </w:r>
-      <w:proofErr w:type="spellStart"/>
-      <w:r>
-        <w:t>redXform.setSize</w:t>
-      </w:r>
-      <w:proofErr w:type="spellEnd"/>
-      <w:r>
-        <w:t>(2, 2);</w:t>
-      </w:r>
-    </w:p>
-    <w:p>
-      <w:pPr>
-        <w:pStyle w:val="Code"/>
-      </w:pPr>
-      <w:r>
-        <w:t xml:space="preserve">        </w:t>
-      </w:r>
-      <w:proofErr w:type="spellStart"/>
-      <w:r>
-        <w:t>redXform.incSizeBy</w:t>
-      </w:r>
-      <w:proofErr w:type="spellEnd"/>
-      <w:r>
-        <w:t>(0.05);</w:t>
-      </w:r>
-    </w:p>
-    <w:p>
-      <w:pPr>
-        <w:pStyle w:val="Code"/>
-      </w:pPr>
-      <w:r>
-        <w:t xml:space="preserve">    }</w:t>
-      </w:r>
-    </w:p>
-    <w:p>
-      <w:pPr>
-        <w:pStyle w:val="BodyTextFirst"/>
-      </w:pPr>
-      <w:r>
-        <w:t xml:space="preserve">Recall that the </w:t>
-      </w:r>
-      <w:proofErr w:type="gramStart"/>
-      <w:r>
-        <w:rPr>
-          <w:rStyle w:val="CodeInline"/>
-        </w:rPr>
-        <w:t>update(</w:t>
-      </w:r>
-      <w:proofErr w:type="gramEnd"/>
-      <w:r>
-        <w:rPr>
-          <w:rStyle w:val="CodeInline"/>
-        </w:rPr>
-        <w:t>)</w:t>
-      </w:r>
-      <w:r>
-        <w:t xml:space="preserve"> function is called at about 60 times per second, and each time the following happens:</w:t>
-      </w:r>
-    </w:p>
-    <w:p>
-      <w:pPr>
-        <w:pStyle w:val="Bullet"/>
-      </w:pPr>
-      <w:r>
-        <w:t xml:space="preserve">Step A for the white square: Increase the rotation by 1 degree; increase the x-position by 0.05 and reset to 10 if the resulting x-position is greater than 30. </w:t>
-      </w:r>
-    </w:p>
-    <w:p>
-      <w:pPr>
-        <w:pStyle w:val="Bullet"/>
-      </w:pPr>
-      <w:r>
-        <w:t>Step B for the red square: Increase the size by 0.05 and reset it to 2 if the resulting size is greater than 5.</w:t>
-      </w:r>
-    </w:p>
-    <w:p>
-      <w:pPr>
-        <w:pStyle w:val="Bullet"/>
-      </w:pPr>
-      <w:r>
-        <w:t>Since the previous operations are performed continuously at about 60 times a second, you can expect to see the following:</w:t>
-      </w:r>
-    </w:p>
-    <w:p>
-      <w:pPr>
-        <w:pStyle w:val="NumSubList"/>
-      </w:pPr>
-      <w:r>
-        <w:t>A white square rotating while moving toward the right and reappearing when it reaches the right boundary</w:t>
-      </w:r>
-    </w:p>
-    <w:p>
-      <w:pPr>
-        <w:pStyle w:val="NumSubList"/>
-      </w:pPr>
-      <w:r>
-        <w:t>A red square increasing in size and reducing to a size of 2 when the size reaches 5, thus appearing to be pulsing</w:t>
-      </w:r>
-    </w:p>
-    <w:p>
-      <w:pPr>
-        <w:pStyle w:val="NumList"/>
-      </w:pPr>
-      <w:r>
-        <w:lastRenderedPageBreak/>
         <w:t xml:space="preserve">Export the </w:t>
       </w:r>
       <w:proofErr w:type="spellStart"/>
@@ -4176,61 +3925,24 @@
       <w:pPr>
         <w:pStyle w:val="Code"/>
       </w:pPr>
-      <w:proofErr w:type="spellStart"/>
-      <w:r>
-        <w:t>window.onload</w:t>
-      </w:r>
-      <w:proofErr w:type="spellEnd"/>
-      <w:r>
-        <w:t xml:space="preserve"> = function () {</w:t>
-      </w:r>
-    </w:p>
-    <w:p>
-      <w:pPr>
-        <w:pStyle w:val="Code"/>
-      </w:pPr>
-      <w:r>
-        <w:t xml:space="preserve">    </w:t>
-      </w:r>
-      <w:proofErr w:type="spellStart"/>
-      <w:r>
-        <w:t>engine.init</w:t>
-      </w:r>
-      <w:proofErr w:type="spellEnd"/>
-      <w:r>
-        <w:t>("</w:t>
-      </w:r>
-      <w:proofErr w:type="spellStart"/>
-      <w:r>
-        <w:t>GLCanvas</w:t>
-      </w:r>
-      <w:proofErr w:type="spellEnd"/>
-      <w:r>
-        <w:t>");</w:t>
-      </w:r>
-    </w:p>
-    <w:p>
-      <w:pPr>
-        <w:pStyle w:val="Code"/>
-      </w:pPr>
-      <w:r>
-        <w:t xml:space="preserve">    let </w:t>
-      </w:r>
-      <w:proofErr w:type="spellStart"/>
-      <w:r>
-        <w:t>myGame</w:t>
-      </w:r>
-      <w:proofErr w:type="spellEnd"/>
-      <w:r>
-        <w:t xml:space="preserve"> = new </w:t>
-      </w:r>
-      <w:proofErr w:type="spellStart"/>
-      <w:r>
-        <w:t>MyGame</w:t>
-      </w:r>
-      <w:proofErr w:type="spellEnd"/>
-      <w:r>
-        <w:t xml:space="preserve">();    </w:t>
+      <w:r>
+        <w:t>window.onload = function () {</w:t>
+      </w:r>
+    </w:p>
+    <w:p>
+      <w:pPr>
+        <w:pStyle w:val="Code"/>
+      </w:pPr>
+      <w:r>
+        <w:t xml:space="preserve">    engine.init("GLCanvas");</w:t>
+      </w:r>
+    </w:p>
+    <w:p>
+      <w:pPr>
+        <w:pStyle w:val="Code"/>
+      </w:pPr>
+      <w:r>
+        <w:t xml:space="preserve">    let myGame = new MyGame();    </w:t>
       </w:r>
     </w:p>
     <w:p>
@@ -4246,23 +3958,7 @@
         <w:pStyle w:val="Code"/>
       </w:pPr>
       <w:r>
-        <w:t xml:space="preserve">    </w:t>
-      </w:r>
-      <w:proofErr w:type="spellStart"/>
-      <w:r>
-        <w:t>loop.start</w:t>
-      </w:r>
-      <w:proofErr w:type="spellEnd"/>
-      <w:r>
-        <w:t>(</w:t>
-      </w:r>
-      <w:proofErr w:type="spellStart"/>
-      <w:r>
-        <w:t>myGame</w:t>
-      </w:r>
-      <w:proofErr w:type="spellEnd"/>
-      <w:r>
-        <w:t>);</w:t>
+        <w:t xml:space="preserve">    loop.start(myGame);</w:t>
       </w:r>
     </w:p>
     <w:p>
@@ -4485,6 +4181,7 @@
         <w:pStyle w:val="BodyTextCont"/>
       </w:pPr>
       <w:r>
+        <w:lastRenderedPageBreak/>
         <w:t xml:space="preserve">To clearly describe each component of the game engine and illustrate how these components interact, this book does not support extrapolation of the </w:t>
       </w:r>
       <w:proofErr w:type="gramStart"/>
@@ -4573,7 +4270,7 @@
                     </pic:cNvPicPr>
                   </pic:nvPicPr>
                   <pic:blipFill>
-                    <a:blip r:embed="rId13">
+                    <a:blip r:embed="rId12">
                       <a:grayscl/>
                       <a:extLst>
                         <a:ext uri="{28A0092B-C50C-407E-A947-70E740481C1C}">
@@ -4675,6 +4372,7 @@
         <w:pStyle w:val="Bullet"/>
       </w:pPr>
       <w:r>
+        <w:lastRenderedPageBreak/>
         <w:t>To understand how to integrate the input component in the game loop</w:t>
       </w:r>
     </w:p>
@@ -4683,7 +4381,6 @@
         <w:pStyle w:val="Heading3"/>
       </w:pPr>
       <w:r>
-        <w:lastRenderedPageBreak/>
         <w:t>Add an Input Component to the Engine</w:t>
       </w:r>
     </w:p>
@@ -4990,6 +4687,7 @@
         <w:pStyle w:val="Code"/>
       </w:pPr>
       <w:r>
+        <w:lastRenderedPageBreak/>
         <w:t xml:space="preserve">    I : 73,</w:t>
       </w:r>
     </w:p>
@@ -5059,15 +4757,7 @@
         <w:pStyle w:val="Code"/>
       </w:pPr>
       <w:r>
-        <w:t xml:space="preserve">    </w:t>
-      </w:r>
-      <w:proofErr w:type="spellStart"/>
-      <w:r>
-        <w:t>LastKeyCode</w:t>
-      </w:r>
-      <w:proofErr w:type="spellEnd"/>
-      <w:r>
-        <w:t>: 222</w:t>
+        <w:t xml:space="preserve">    LastKeyCode: 222</w:t>
       </w:r>
     </w:p>
     <w:p>
@@ -5094,7 +4784,6 @@
         <w:rPr>
           <w:rStyle w:val="Strong"/>
         </w:rPr>
-        <w:lastRenderedPageBreak/>
         <w:t>Note</w:t>
       </w:r>
       <w:r>
@@ -5288,7 +4977,11 @@
         <w:t>A</w:t>
       </w:r>
       <w:r>
-        <w:t xml:space="preserve"> key for one second before she releases it, for the duration of that entire second, </w:t>
+        <w:t xml:space="preserve"> key for one second before </w:t>
+      </w:r>
+      <w:r>
+        <w:lastRenderedPageBreak/>
+        <w:t xml:space="preserve">she releases it, for the duration of that entire second, </w:t>
       </w:r>
       <w:proofErr w:type="spellStart"/>
       <w:r>
@@ -5407,10 +5100,7 @@
         <w:t>Add a function to initialize all the key states and register the key event handlers to the browser.</w:t>
       </w:r>
       <w:r>
-        <w:t xml:space="preserve"> </w:t>
-      </w:r>
-      <w:r>
-        <w:t xml:space="preserve">Notice that the </w:t>
+        <w:t xml:space="preserve"> Notice that the </w:t>
       </w:r>
       <w:proofErr w:type="spellStart"/>
       <w:proofErr w:type="gramStart"/>
@@ -5547,123 +5237,123 @@
         <w:pStyle w:val="NumList"/>
       </w:pPr>
       <w:r>
+        <w:t xml:space="preserve">Add an </w:t>
+      </w:r>
+      <w:proofErr w:type="gramStart"/>
+      <w:r>
+        <w:rPr>
+          <w:rStyle w:val="CodeInline"/>
+        </w:rPr>
+        <w:t>update(</w:t>
+      </w:r>
+      <w:proofErr w:type="gramEnd"/>
+      <w:r>
+        <w:rPr>
+          <w:rStyle w:val="CodeInline"/>
+        </w:rPr>
+        <w:t>)</w:t>
+      </w:r>
+      <w:r>
+        <w:t xml:space="preserve"> function to derive</w:t>
+      </w:r>
+      <w:r>
+        <w:t xml:space="preserve"> the</w:t>
+      </w:r>
+      <w:r>
+        <w:t xml:space="preserve"> key click events.</w:t>
+      </w:r>
+      <w:r>
+        <w:t xml:space="preserve"> </w:t>
+      </w:r>
+      <w:r>
+        <w:t xml:space="preserve">The </w:t>
+      </w:r>
+      <w:proofErr w:type="gramStart"/>
+      <w:r>
+        <w:rPr>
+          <w:rStyle w:val="CodeInline"/>
+        </w:rPr>
+        <w:t>update(</w:t>
+      </w:r>
+      <w:proofErr w:type="gramEnd"/>
+      <w:r>
+        <w:rPr>
+          <w:rStyle w:val="CodeInline"/>
+        </w:rPr>
+        <w:t>)</w:t>
+      </w:r>
+      <w:r>
+        <w:t xml:space="preserve"> function uses </w:t>
+      </w:r>
+      <w:proofErr w:type="spellStart"/>
+      <w:r>
+        <w:rPr>
+          <w:rStyle w:val="CodeInline"/>
+        </w:rPr>
+        <w:t>mIsKeyPressed</w:t>
+      </w:r>
+      <w:proofErr w:type="spellEnd"/>
+      <w:r>
+        <w:t xml:space="preserve"> and </w:t>
+      </w:r>
+      <w:proofErr w:type="spellStart"/>
+      <w:r>
+        <w:rPr>
+          <w:rStyle w:val="CodeInline"/>
+        </w:rPr>
+        <w:t>mKeyPreviousState</w:t>
+      </w:r>
+      <w:proofErr w:type="spellEnd"/>
+      <w:r>
+        <w:t xml:space="preserve"> to determine whether a key clicked event has occurred.</w:t>
+      </w:r>
+    </w:p>
+    <w:p>
+      <w:pPr>
+        <w:pStyle w:val="Code"/>
+      </w:pPr>
+      <w:r>
+        <w:t>function update() {</w:t>
+      </w:r>
+    </w:p>
+    <w:p>
+      <w:pPr>
+        <w:pStyle w:val="Code"/>
+      </w:pPr>
+      <w:r>
+        <w:t xml:space="preserve">    let i;</w:t>
+      </w:r>
+    </w:p>
+    <w:p>
+      <w:pPr>
+        <w:pStyle w:val="Code"/>
+      </w:pPr>
+      <w:r>
+        <w:t xml:space="preserve">    for (i = 0; i &lt; keys.LastKeyCode; i++) {</w:t>
+      </w:r>
+    </w:p>
+    <w:p>
+      <w:pPr>
+        <w:pStyle w:val="Code"/>
+      </w:pPr>
+      <w:r>
+        <w:t xml:space="preserve">        mIsKeyClicked[i] = (!mKeyPreviousState[i]) &amp;&amp; mIsKeyPressed[i];</w:t>
+      </w:r>
+    </w:p>
+    <w:p>
+      <w:pPr>
+        <w:pStyle w:val="Code"/>
+      </w:pPr>
+      <w:r>
+        <w:t xml:space="preserve">        mKeyPreviousState[i] = mIsKeyPressed[i];</w:t>
+      </w:r>
+    </w:p>
+    <w:p>
+      <w:pPr>
+        <w:pStyle w:val="Code"/>
+      </w:pPr>
+      <w:r>
         <w:lastRenderedPageBreak/>
-        <w:t xml:space="preserve">Add an </w:t>
-      </w:r>
-      <w:proofErr w:type="gramStart"/>
-      <w:r>
-        <w:rPr>
-          <w:rStyle w:val="CodeInline"/>
-        </w:rPr>
-        <w:t>update(</w:t>
-      </w:r>
-      <w:proofErr w:type="gramEnd"/>
-      <w:r>
-        <w:rPr>
-          <w:rStyle w:val="CodeInline"/>
-        </w:rPr>
-        <w:t>)</w:t>
-      </w:r>
-      <w:r>
-        <w:t xml:space="preserve"> function to derive</w:t>
-      </w:r>
-      <w:r>
-        <w:t xml:space="preserve"> the</w:t>
-      </w:r>
-      <w:r>
-        <w:t xml:space="preserve"> key click events.</w:t>
-      </w:r>
-      <w:r>
-        <w:t xml:space="preserve"> </w:t>
-      </w:r>
-      <w:r>
-        <w:t xml:space="preserve">The </w:t>
-      </w:r>
-      <w:proofErr w:type="gramStart"/>
-      <w:r>
-        <w:rPr>
-          <w:rStyle w:val="CodeInline"/>
-        </w:rPr>
-        <w:t>update(</w:t>
-      </w:r>
-      <w:proofErr w:type="gramEnd"/>
-      <w:r>
-        <w:rPr>
-          <w:rStyle w:val="CodeInline"/>
-        </w:rPr>
-        <w:t>)</w:t>
-      </w:r>
-      <w:r>
-        <w:t xml:space="preserve"> function uses </w:t>
-      </w:r>
-      <w:proofErr w:type="spellStart"/>
-      <w:r>
-        <w:rPr>
-          <w:rStyle w:val="CodeInline"/>
-        </w:rPr>
-        <w:t>mIsKeyPressed</w:t>
-      </w:r>
-      <w:proofErr w:type="spellEnd"/>
-      <w:r>
-        <w:t xml:space="preserve"> and </w:t>
-      </w:r>
-      <w:proofErr w:type="spellStart"/>
-      <w:r>
-        <w:rPr>
-          <w:rStyle w:val="CodeInline"/>
-        </w:rPr>
-        <w:t>mKeyPreviousState</w:t>
-      </w:r>
-      <w:proofErr w:type="spellEnd"/>
-      <w:r>
-        <w:t xml:space="preserve"> to determine whether a key clicked event has occurred.</w:t>
-      </w:r>
-    </w:p>
-    <w:p>
-      <w:pPr>
-        <w:pStyle w:val="Code"/>
-      </w:pPr>
-      <w:r>
-        <w:t>function update() {</w:t>
-      </w:r>
-    </w:p>
-    <w:p>
-      <w:pPr>
-        <w:pStyle w:val="Code"/>
-      </w:pPr>
-      <w:r>
-        <w:t xml:space="preserve">    let i;</w:t>
-      </w:r>
-    </w:p>
-    <w:p>
-      <w:pPr>
-        <w:pStyle w:val="Code"/>
-      </w:pPr>
-      <w:r>
-        <w:t xml:space="preserve">    for (i = 0; i &lt; keys.LastKeyCode; i++) {</w:t>
-      </w:r>
-    </w:p>
-    <w:p>
-      <w:pPr>
-        <w:pStyle w:val="Code"/>
-      </w:pPr>
-      <w:r>
-        <w:t xml:space="preserve">        mIsKeyClicked[i] = (!mKeyPreviousState[i]) &amp;&amp; mIsKeyPressed[i];</w:t>
-      </w:r>
-    </w:p>
-    <w:p>
-      <w:pPr>
-        <w:pStyle w:val="Code"/>
-      </w:pPr>
-      <w:r>
-        <w:t xml:space="preserve">        mKeyPreviousState[i] = mIsKeyPressed[i];</w:t>
-      </w:r>
-    </w:p>
-    <w:p>
-      <w:pPr>
-        <w:pStyle w:val="Code"/>
-      </w:pPr>
-      <w:r>
         <w:t xml:space="preserve">    }</w:t>
       </w:r>
     </w:p>
@@ -6489,6 +6179,7 @@
         <w:pStyle w:val="Code"/>
       </w:pPr>
       <w:r>
+        <w:lastRenderedPageBreak/>
         <w:t xml:space="preserve">            </w:t>
       </w:r>
       <w:r>
@@ -6664,7 +6355,6 @@
         <w:pStyle w:val="Code"/>
       </w:pPr>
       <w:r>
-        <w:lastRenderedPageBreak/>
         <w:t xml:space="preserve">    </w:t>
       </w:r>
       <w:r>
@@ -6749,7 +6439,11 @@
         <w:pStyle w:val="BodyTextFirst"/>
       </w:pPr>
       <w:r>
-        <w:t xml:space="preserve">Video games typically utilize a multitude of artistic assets, or resources, including audio clips and images. When a game first begins to execute, these resources are typically stored externally on a system hard drive or a server across the network. For this reason, these resources are sometimes referred to as </w:t>
+        <w:t xml:space="preserve">Video games typically utilize a multitude of artistic assets, or resources, including audio clips and images. When a game first begins to execute, these resources are typically stored externally on a system hard drive or a server across the network. For this reason, these resources are sometimes referred to </w:t>
+      </w:r>
+      <w:r>
+        <w:lastRenderedPageBreak/>
+        <w:t xml:space="preserve">as </w:t>
       </w:r>
       <w:r>
         <w:rPr>
@@ -6799,14 +6493,12 @@
       <w:r>
         <w:t xml:space="preserve">At this point, the game engine you have been building handles only one type of resource—the GLSL shader files. Recall that the </w:t>
       </w:r>
-      <w:proofErr w:type="spellStart"/>
       <w:r>
         <w:rPr>
           <w:rStyle w:val="CodeInline"/>
         </w:rPr>
         <w:t>SimpleShader</w:t>
       </w:r>
-      <w:proofErr w:type="spellEnd"/>
       <w:r>
         <w:t xml:space="preserve"> object loads and compiles the </w:t>
       </w:r>
@@ -6907,66 +6599,69 @@
         <w:pStyle w:val="Heading2"/>
       </w:pPr>
       <w:r>
+        <w:t>The Resource Map and Shader Loader Project</w:t>
+      </w:r>
+    </w:p>
+    <w:p>
+      <w:pPr>
+        <w:pStyle w:val="BodyTextFirst"/>
+      </w:pPr>
+      <w:r>
+        <w:t xml:space="preserve">This project guides you to develop the </w:t>
+      </w:r>
+      <w:proofErr w:type="spellStart"/>
+      <w:r>
+        <w:rPr>
+          <w:rStyle w:val="CodeInline"/>
+        </w:rPr>
+        <w:t>r</w:t>
+      </w:r>
+      <w:r>
+        <w:rPr>
+          <w:rStyle w:val="CodeInline"/>
+        </w:rPr>
+        <w:t>esource</w:t>
+      </w:r>
+      <w:r>
+        <w:rPr>
+          <w:rStyle w:val="CodeInline"/>
+        </w:rPr>
+        <w:t>_m</w:t>
+      </w:r>
+      <w:r>
+        <w:rPr>
+          <w:rStyle w:val="CodeInline"/>
+        </w:rPr>
+        <w:t>ap</w:t>
+      </w:r>
+      <w:proofErr w:type="spellEnd"/>
+      <w:r>
+        <w:rPr>
+          <w:rStyle w:val="CodeInline"/>
+        </w:rPr>
+        <w:t xml:space="preserve"> </w:t>
+      </w:r>
+      <w:r>
+        <w:t>component</w:t>
+      </w:r>
+      <w:r>
+        <w:t xml:space="preserve">, an infrastructural </w:t>
+      </w:r>
+      <w:r>
+        <w:t>module</w:t>
+      </w:r>
+      <w:r>
+        <w:t xml:space="preserve"> for resource management, and demonstrates how to work with this </w:t>
+      </w:r>
+      <w:r>
+        <w:t>module</w:t>
+      </w:r>
+      <w:r>
+        <w:t xml:space="preserve"> to load shader files asynchronously. You can see an example of this project running in Figure 4-3. This project appears to be identical to the previous project, with the only difference being how the GLSL shaders are loaded. The </w:t>
+      </w:r>
+      <w:r>
         <w:lastRenderedPageBreak/>
-        <w:t>The Resource Map and Shader Loader Project</w:t>
-      </w:r>
-    </w:p>
-    <w:p>
-      <w:pPr>
-        <w:pStyle w:val="BodyTextFirst"/>
-      </w:pPr>
-      <w:r>
-        <w:t xml:space="preserve">This project guides you to develop the </w:t>
-      </w:r>
-      <w:proofErr w:type="spellStart"/>
-      <w:r>
-        <w:rPr>
-          <w:rStyle w:val="CodeInline"/>
-        </w:rPr>
-        <w:t>r</w:t>
-      </w:r>
-      <w:r>
-        <w:rPr>
-          <w:rStyle w:val="CodeInline"/>
-        </w:rPr>
-        <w:t>esource</w:t>
-      </w:r>
-      <w:r>
-        <w:rPr>
-          <w:rStyle w:val="CodeInline"/>
-        </w:rPr>
-        <w:t>_m</w:t>
-      </w:r>
-      <w:r>
-        <w:rPr>
-          <w:rStyle w:val="CodeInline"/>
-        </w:rPr>
-        <w:t>ap</w:t>
-      </w:r>
-      <w:proofErr w:type="spellEnd"/>
-      <w:r>
-        <w:rPr>
-          <w:rStyle w:val="CodeInline"/>
-        </w:rPr>
-        <w:t xml:space="preserve"> </w:t>
-      </w:r>
-      <w:r>
-        <w:t>component</w:t>
-      </w:r>
-      <w:r>
-        <w:t xml:space="preserve">, an infrastructural </w:t>
-      </w:r>
-      <w:r>
-        <w:t>module</w:t>
-      </w:r>
-      <w:r>
-        <w:t xml:space="preserve"> for resource management, and demonstrates how to work with this </w:t>
-      </w:r>
-      <w:r>
-        <w:t>module</w:t>
-      </w:r>
-      <w:r>
-        <w:t xml:space="preserve"> to load shader files asynchronously. You can see an example of this project running in Figure 4-3. This project appears to be identical to the previous project, with the only difference being how the GLSL shaders are loaded. The source code to this project is defined in the </w:t>
+        <w:t xml:space="preserve">source code to this project is defined in the </w:t>
       </w:r>
       <w:r>
         <w:rPr>
@@ -7070,7 +6765,7 @@
                     </pic:cNvPicPr>
                   </pic:nvPicPr>
                   <pic:blipFill>
-                    <a:blip r:embed="rId14">
+                    <a:blip r:embed="rId13">
                       <a:extLst>
                         <a:ext uri="{28A0092B-C50C-407E-A947-70E740481C1C}">
                           <a14:useLocalDpi xmlns:a14="http://schemas.microsoft.com/office/drawing/2010/main" val="0"/>
@@ -7152,15 +6847,15 @@
         <w:pStyle w:val="Bullet"/>
       </w:pPr>
       <w:r>
+        <w:t>To understand the handling of asynchronous loading</w:t>
+      </w:r>
+    </w:p>
+    <w:p>
+      <w:pPr>
+        <w:pStyle w:val="Bullet"/>
+      </w:pPr>
+      <w:r>
         <w:lastRenderedPageBreak/>
-        <w:t>To understand the handling of asynchronous loading</w:t>
-      </w:r>
-    </w:p>
-    <w:p>
-      <w:pPr>
-        <w:pStyle w:val="Bullet"/>
-      </w:pPr>
-      <w:r>
         <w:t>To build an infrastructure that supports future resource loading and accessing</w:t>
       </w:r>
     </w:p>
@@ -7528,6 +7223,7 @@
         <w:pStyle w:val="Code"/>
       </w:pPr>
       <w:r>
+        <w:lastRenderedPageBreak/>
         <w:t xml:space="preserve">            .then(data =&gt; { return mMap.set(path, data) } )</w:t>
       </w:r>
     </w:p>
@@ -7619,15 +7315,7 @@
         <w:pStyle w:val="Code"/>
       </w:pPr>
       <w:r>
-        <w:t xml:space="preserve">function unload(path) { </w:t>
-      </w:r>
-      <w:proofErr w:type="spellStart"/>
-      <w:r>
-        <w:t>mMap.delete</w:t>
-      </w:r>
-      <w:proofErr w:type="spellEnd"/>
-      <w:r>
-        <w:t>(path) }</w:t>
+        <w:t>function unload(path) { mMap.delete(path) }</w:t>
       </w:r>
     </w:p>
     <w:p>
@@ -7636,7 +7324,6 @@
       </w:pPr>
       <w:commentRangeStart w:id="120"/>
       <w:r>
-        <w:lastRenderedPageBreak/>
         <w:t>TEMP TEXT</w:t>
       </w:r>
       <w:commentRangeEnd w:id="120"/>
@@ -7979,6 +7666,7 @@
         </w:numPr>
       </w:pPr>
       <w:r>
+        <w:lastRenderedPageBreak/>
         <w:t xml:space="preserve">Create a new file in the </w:t>
       </w:r>
       <w:proofErr w:type="spellStart"/>
@@ -8213,7 +7901,6 @@
         <w:pStyle w:val="Code"/>
       </w:pPr>
       <w:r>
-        <w:lastRenderedPageBreak/>
         <w:t xml:space="preserve">    return text;</w:t>
       </w:r>
     </w:p>
@@ -8375,14 +8062,12 @@
       <w:r>
         <w:t xml:space="preserve">avoid loading the GLSL shader files synchronously, the files must be loaded before the creation of a </w:t>
       </w:r>
-      <w:proofErr w:type="spellStart"/>
       <w:r>
         <w:rPr>
           <w:rStyle w:val="CodeInline"/>
         </w:rPr>
         <w:t>SimpleShader</w:t>
       </w:r>
-      <w:proofErr w:type="spellEnd"/>
       <w:r>
         <w:t xml:space="preserve"> object. Based on </w:t>
       </w:r>
@@ -8404,6 +8089,7 @@
         <w:rPr>
           <w:rStyle w:val="CodeInline"/>
         </w:rPr>
+        <w:lastRenderedPageBreak/>
         <w:t>shader_resources</w:t>
       </w:r>
       <w:proofErr w:type="spellEnd"/>
@@ -8453,14 +8139,12 @@
       <w:r>
         <w:t xml:space="preserve">the </w:t>
       </w:r>
-      <w:proofErr w:type="spellStart"/>
       <w:r>
         <w:rPr>
           <w:rStyle w:val="CodeInline"/>
         </w:rPr>
         <w:t>SimpleShader</w:t>
       </w:r>
-      <w:proofErr w:type="spellEnd"/>
       <w:r>
         <w:rPr>
           <w:rStyle w:val="CodeInline"/>
@@ -8468,10 +8152,7 @@
         <w:t xml:space="preserve"> </w:t>
       </w:r>
       <w:r>
-        <w:t>object</w:t>
-      </w:r>
-      <w:r>
-        <w:t xml:space="preserve">. In general, the </w:t>
+        <w:t xml:space="preserve">object. In general, the </w:t>
       </w:r>
       <w:proofErr w:type="spellStart"/>
       <w:r>
@@ -8532,31 +8213,15 @@
         <w:pStyle w:val="Code"/>
       </w:pPr>
       <w:r>
-        <w:t xml:space="preserve">function </w:t>
-      </w:r>
-      <w:proofErr w:type="spellStart"/>
-      <w:r>
-        <w:t>init</w:t>
-      </w:r>
-      <w:proofErr w:type="spellEnd"/>
-      <w:r>
-        <w:t>() {</w:t>
-      </w:r>
-    </w:p>
-    <w:p>
-      <w:pPr>
-        <w:pStyle w:val="Code"/>
-      </w:pPr>
-      <w:r>
-        <w:t xml:space="preserve">    let </w:t>
-      </w:r>
-      <w:proofErr w:type="spellStart"/>
-      <w:r>
-        <w:t>loadPromise</w:t>
-      </w:r>
-      <w:proofErr w:type="spellEnd"/>
-      <w:r>
-        <w:t xml:space="preserve"> = new Promise(</w:t>
+        <w:t>function init() {</w:t>
+      </w:r>
+    </w:p>
+    <w:p>
+      <w:pPr>
+        <w:pStyle w:val="Code"/>
+      </w:pPr>
+      <w:r>
+        <w:t xml:space="preserve">    let loadPromise = new Promise(</w:t>
       </w:r>
     </w:p>
     <w:p>
@@ -8572,63 +8237,23 @@
         <w:pStyle w:val="Code"/>
       </w:pPr>
       <w:r>
-        <w:t xml:space="preserve">            await </w:t>
-      </w:r>
-      <w:proofErr w:type="spellStart"/>
-      <w:r>
-        <w:t>Promise.all</w:t>
-      </w:r>
-      <w:proofErr w:type="spellEnd"/>
-      <w:r>
-        <w:t>([</w:t>
-      </w:r>
-    </w:p>
-    <w:p>
-      <w:pPr>
-        <w:pStyle w:val="Code"/>
-      </w:pPr>
-      <w:r>
-        <w:t xml:space="preserve">                </w:t>
-      </w:r>
-      <w:proofErr w:type="spellStart"/>
-      <w:r>
-        <w:t>text.load</w:t>
-      </w:r>
-      <w:proofErr w:type="spellEnd"/>
-      <w:r>
-        <w:t>(</w:t>
-      </w:r>
-      <w:proofErr w:type="spellStart"/>
-      <w:r>
-        <w:t>kSimpleFS</w:t>
-      </w:r>
-      <w:proofErr w:type="spellEnd"/>
-      <w:r>
-        <w:t>),</w:t>
-      </w:r>
-    </w:p>
-    <w:p>
-      <w:pPr>
-        <w:pStyle w:val="Code"/>
-      </w:pPr>
-      <w:r>
-        <w:t xml:space="preserve">                </w:t>
-      </w:r>
-      <w:proofErr w:type="spellStart"/>
-      <w:r>
-        <w:t>text.load</w:t>
-      </w:r>
-      <w:proofErr w:type="spellEnd"/>
-      <w:r>
-        <w:t>(</w:t>
-      </w:r>
-      <w:proofErr w:type="spellStart"/>
-      <w:r>
-        <w:t>kSimpleVS</w:t>
-      </w:r>
-      <w:proofErr w:type="spellEnd"/>
-      <w:r>
-        <w:t>)</w:t>
+        <w:t xml:space="preserve">            await Promise.all([</w:t>
+      </w:r>
+    </w:p>
+    <w:p>
+      <w:pPr>
+        <w:pStyle w:val="Code"/>
+      </w:pPr>
+      <w:r>
+        <w:t xml:space="preserve">                text.load(kSimpleFS),</w:t>
+      </w:r>
+    </w:p>
+    <w:p>
+      <w:pPr>
+        <w:pStyle w:val="Code"/>
+      </w:pPr>
+      <w:r>
+        <w:t xml:space="preserve">                text.load(kSimpleVS)</w:t>
       </w:r>
     </w:p>
     <w:p>
@@ -8660,15 +8285,7 @@
         <w:pStyle w:val="Code"/>
       </w:pPr>
       <w:r>
-        <w:t xml:space="preserve">            function resolve() { </w:t>
-      </w:r>
-      <w:proofErr w:type="spellStart"/>
-      <w:r>
-        <w:t>createShaders</w:t>
-      </w:r>
-      <w:proofErr w:type="spellEnd"/>
-      <w:r>
-        <w:t>(); }</w:t>
+        <w:t xml:space="preserve">            function resolve() { createShaders(); }</w:t>
       </w:r>
     </w:p>
     <w:p>
@@ -8684,23 +8301,7 @@
         <w:pStyle w:val="Code"/>
       </w:pPr>
       <w:r>
-        <w:t xml:space="preserve">    </w:t>
-      </w:r>
-      <w:proofErr w:type="spellStart"/>
-      <w:r>
-        <w:t>map.pushPromise</w:t>
-      </w:r>
-      <w:proofErr w:type="spellEnd"/>
-      <w:r>
-        <w:t>(</w:t>
-      </w:r>
-      <w:proofErr w:type="spellStart"/>
-      <w:r>
-        <w:t>loadPromise</w:t>
-      </w:r>
-      <w:proofErr w:type="spellEnd"/>
-      <w:r>
-        <w:t>);</w:t>
+        <w:t xml:space="preserve">    map.pushPromise(loadPromise);</w:t>
       </w:r>
     </w:p>
     <w:p>
@@ -8726,14 +8327,12 @@
       <w:r>
         <w:t xml:space="preserve">With the understanding that the GLSL shader files are already loaded, the changes to the </w:t>
       </w:r>
-      <w:proofErr w:type="spellStart"/>
       <w:r>
         <w:rPr>
           <w:rStyle w:val="CodeInline"/>
         </w:rPr>
         <w:t>SimpleShader</w:t>
       </w:r>
-      <w:proofErr w:type="spellEnd"/>
       <w:r>
         <w:t xml:space="preserve"> object are straightforward. Instead of synchronously loading the shader files in the </w:t>
       </w:r>
@@ -8801,7 +8400,6 @@
     </w:p>
     <w:p>
       <w:r>
-        <w:lastRenderedPageBreak/>
         <w:t>import * as text from "./resources/text.js";</w:t>
       </w:r>
     </w:p>
@@ -8879,79 +8477,24 @@
         <w:pStyle w:val="Code"/>
       </w:pPr>
       <w:r>
-        <w:t xml:space="preserve">function </w:t>
-      </w:r>
-      <w:proofErr w:type="spellStart"/>
-      <w:r>
-        <w:t>compileShader</w:t>
-      </w:r>
-      <w:proofErr w:type="spellEnd"/>
-      <w:r>
-        <w:t>(</w:t>
-      </w:r>
-      <w:proofErr w:type="spellStart"/>
-      <w:r>
-        <w:t>filePath</w:t>
-      </w:r>
-      <w:proofErr w:type="spellEnd"/>
-      <w:r>
-        <w:t xml:space="preserve">, </w:t>
-      </w:r>
-      <w:proofErr w:type="spellStart"/>
-      <w:r>
-        <w:t>shaderType</w:t>
-      </w:r>
-      <w:proofErr w:type="spellEnd"/>
-      <w:r>
-        <w:t>) {</w:t>
-      </w:r>
-    </w:p>
-    <w:p>
-      <w:pPr>
-        <w:pStyle w:val="Code"/>
-      </w:pPr>
-      <w:r>
-        <w:t xml:space="preserve">    let </w:t>
-      </w:r>
-      <w:proofErr w:type="spellStart"/>
-      <w:r>
-        <w:t>shaderSource</w:t>
-      </w:r>
-      <w:proofErr w:type="spellEnd"/>
-      <w:r>
-        <w:t xml:space="preserve"> = null, </w:t>
-      </w:r>
-      <w:proofErr w:type="spellStart"/>
-      <w:r>
-        <w:t>compiledShader</w:t>
-      </w:r>
-      <w:proofErr w:type="spellEnd"/>
-      <w:r>
-        <w:t xml:space="preserve"> = null;</w:t>
-      </w:r>
-    </w:p>
-    <w:p>
-      <w:pPr>
-        <w:pStyle w:val="Code"/>
-      </w:pPr>
-      <w:r>
-        <w:t xml:space="preserve">    let </w:t>
-      </w:r>
-      <w:proofErr w:type="spellStart"/>
-      <w:r>
-        <w:t>gl</w:t>
-      </w:r>
-      <w:proofErr w:type="spellEnd"/>
-      <w:r>
-        <w:t xml:space="preserve"> = </w:t>
-      </w:r>
-      <w:proofErr w:type="spellStart"/>
-      <w:r>
-        <w:t>glSys.get</w:t>
-      </w:r>
-      <w:proofErr w:type="spellEnd"/>
-      <w:r>
-        <w:t>();</w:t>
+        <w:t>function compileShader(filePath, shaderType) {</w:t>
+      </w:r>
+    </w:p>
+    <w:p>
+      <w:pPr>
+        <w:pStyle w:val="Code"/>
+      </w:pPr>
+      <w:r>
+        <w:t xml:space="preserve">    let shaderSource = null, compiledShader = null;</w:t>
+      </w:r>
+    </w:p>
+    <w:p>
+      <w:pPr>
+        <w:pStyle w:val="Code"/>
+      </w:pPr>
+      <w:r>
+        <w:lastRenderedPageBreak/>
+        <w:t xml:space="preserve">    let gl = glSys.get();</w:t>
       </w:r>
     </w:p>
     <w:p>
@@ -9193,14 +8736,12 @@
       <w:r>
         <w:t xml:space="preserve">Remember that in the </w:t>
       </w:r>
-      <w:proofErr w:type="spellStart"/>
       <w:r>
         <w:rPr>
           <w:rStyle w:val="CodeInline"/>
         </w:rPr>
         <w:t>SimpleShader</w:t>
       </w:r>
-      <w:proofErr w:type="spellEnd"/>
       <w:r>
         <w:t xml:space="preserve"> constructor, the calls to </w:t>
       </w:r>
@@ -9285,68 +8826,59 @@
         <w:pStyle w:val="Code"/>
       </w:pPr>
       <w:r>
+        <w:t xml:space="preserve">    // Step A: load and compile vertex and fragment shaders</w:t>
+      </w:r>
+    </w:p>
+    <w:p>
+      <w:pPr>
+        <w:pStyle w:val="Code"/>
+      </w:pPr>
+      <w:r>
+        <w:t xml:space="preserve">    this.mVertexShader = </w:t>
+      </w:r>
+      <w:r>
+        <w:rPr>
+          <w:rStyle w:val="CodeBold"/>
+        </w:rPr>
+        <w:t>compileShader</w:t>
+      </w:r>
+      <w:r>
+        <w:t>(vertexShaderPath, gl.VERTEX_SHADER);</w:t>
+      </w:r>
+    </w:p>
+    <w:p>
+      <w:pPr>
+        <w:pStyle w:val="Code"/>
+      </w:pPr>
+      <w:r>
+        <w:t xml:space="preserve">    this.mFragmentShader = </w:t>
+      </w:r>
+      <w:r>
+        <w:rPr>
+          <w:rStyle w:val="CodeBold"/>
+        </w:rPr>
+        <w:t>compileShader</w:t>
+      </w:r>
+      <w:r>
+        <w:t>(fragmentShaderPath, gl.FRAGMENT_SHADER);</w:t>
+      </w:r>
+    </w:p>
+    <w:p>
+      <w:pPr>
+        <w:pStyle w:val="Code"/>
+      </w:pPr>
+      <w:r>
+        <w:t xml:space="preserve">        </w:t>
+      </w:r>
+    </w:p>
+    <w:p>
+      <w:pPr>
+        <w:pStyle w:val="Code"/>
+      </w:pPr>
+      <w:r>
         <w:t xml:space="preserve">    </w:t>
       </w:r>
       <w:r>
-        <w:t>// Step A: load and compile vertex and fragment shaders</w:t>
-      </w:r>
-    </w:p>
-    <w:p>
-      <w:pPr>
-        <w:pStyle w:val="Code"/>
-      </w:pPr>
-      <w:r>
-        <w:t xml:space="preserve">    </w:t>
-      </w:r>
-      <w:r>
-        <w:t xml:space="preserve">this.mVertexShader = </w:t>
-      </w:r>
-      <w:r>
-        <w:rPr>
-          <w:rStyle w:val="CodeBold"/>
-        </w:rPr>
-        <w:t>compileShader</w:t>
-      </w:r>
-      <w:r>
-        <w:t>(vertexShaderPath, gl.VERTEX_SHADER);</w:t>
-      </w:r>
-    </w:p>
-    <w:p>
-      <w:pPr>
-        <w:pStyle w:val="Code"/>
-      </w:pPr>
-      <w:r>
-        <w:t xml:space="preserve">    t</w:t>
-      </w:r>
-      <w:r>
-        <w:t xml:space="preserve">his.mFragmentShader = </w:t>
-      </w:r>
-      <w:r>
-        <w:rPr>
-          <w:rStyle w:val="CodeBold"/>
-        </w:rPr>
-        <w:t>compileShader</w:t>
-      </w:r>
-      <w:r>
-        <w:t>(fragmentShaderPath, gl.FRAGMENT_SHADER);</w:t>
-      </w:r>
-    </w:p>
-    <w:p>
-      <w:pPr>
-        <w:pStyle w:val="Code"/>
-      </w:pPr>
-      <w:r>
-        <w:t xml:space="preserve">        </w:t>
-      </w:r>
-    </w:p>
-    <w:p>
-      <w:pPr>
-        <w:pStyle w:val="Code"/>
-      </w:pPr>
-      <w:r>
-        <w:t xml:space="preserve">    </w:t>
-      </w:r>
-      <w:r>
         <w:t>// … identical to previous code …</w:t>
       </w:r>
     </w:p>
@@ -9363,6 +8895,7 @@
         <w:pStyle w:val="Heading4"/>
       </w:pPr>
       <w:r>
+        <w:lastRenderedPageBreak/>
         <w:t>Wait for Asynchronous Loading to Complete</w:t>
       </w:r>
     </w:p>
@@ -9415,7 +8948,6 @@
         <w:rPr>
           <w:rStyle w:val="CodeInline"/>
         </w:rPr>
-        <w:lastRenderedPageBreak/>
         <w:t>await</w:t>
       </w:r>
       <w:proofErr w:type="spellEnd"/>
@@ -9646,39 +9178,16 @@
       <w:r>
         <w:t>, and the rest of the game engine. The goal is to define the interface to the client such that multiple instances can be created and interchanged during runtime. With this new interface, you will be able to define what a game level is and allow the game engine to load any level in any order.</w:t>
       </w:r>
-    </w:p>
-    <w:p>
-      <w:pPr>
-        <w:pStyle w:val="Heading1"/>
-      </w:pPr>
-      <w:r>
-        <w:t>Game Level from a Scene File</w:t>
-      </w:r>
-    </w:p>
-    <w:p>
-      <w:pPr>
-        <w:pStyle w:val="BodyTextFirst"/>
-      </w:pPr>
-    </w:p>
-    <w:p>
-      <w:pPr>
-        <w:pStyle w:val="NumList"/>
-        <w:numPr>
-          <w:ilvl w:val="0"/>
-          <w:numId w:val="0"/>
-        </w:numPr>
-      </w:pPr>
-      <w:r>
-        <w:t>The scene file is a formal interface between the game engine and its client because it triggers a sequence of function calls to create a playable game level. With a game level defined in a scene file, the game engine must first initiate asynchronous loading, wait for the load completion, and then initialize the client for the game loop. These steps present a complete functional interface between the game engine and the client. By examining and deriving the proper support for these steps, the interface between the game engine and its client can be refined.</w:t>
-      </w:r>
+      <w:bookmarkStart w:id="137" w:name="_GoBack"/>
+      <w:bookmarkEnd w:id="137"/>
     </w:p>
     <w:sectPr>
-      <w:headerReference w:type="even" r:id="rId15"/>
-      <w:headerReference w:type="default" r:id="rId16"/>
-      <w:footerReference w:type="even" r:id="rId17"/>
-      <w:footerReference w:type="default" r:id="rId18"/>
-      <w:headerReference w:type="first" r:id="rId19"/>
-      <w:footerReference w:type="first" r:id="rId20"/>
+      <w:headerReference w:type="even" r:id="rId14"/>
+      <w:headerReference w:type="default" r:id="rId15"/>
+      <w:footerReference w:type="even" r:id="rId16"/>
+      <w:footerReference w:type="default" r:id="rId17"/>
+      <w:headerReference w:type="first" r:id="rId18"/>
+      <w:footerReference w:type="first" r:id="rId19"/>
       <w:pgSz w:w="10800" w:h="13320" w:code="64"/>
       <w:pgMar w:top="540" w:right="1080" w:bottom="540" w:left="1080" w:header="540" w:footer="547" w:gutter="0"/>
       <w:cols w:space="720"/>
@@ -9690,7 +9199,7 @@
 </file>
 
 <file path=word/comments.xml><?xml version="1.0" encoding="utf-8"?>
-<w:comments xmlns:wpc="http://schemas.microsoft.com/office/word/2010/wordprocessingCanvas" xmlns:cx="http://schemas.microsoft.com/office/drawing/2014/chartex" xmlns:cx1="http://schemas.microsoft.com/office/drawing/2015/9/8/chartex" xmlns:cx2="http://schemas.microsoft.com/office/drawing/2015/10/21/chartex" xmlns:cx3="http://schemas.microsoft.com/office/drawing/2016/5/9/chartex" xmlns:cx4="http://schemas.microsoft.com/office/drawing/2016/5/10/chartex" xmlns:cx5="http://schemas.microsoft.com/office/drawing/2016/5/11/chartex" xmlns:cx6="http://schemas.microsoft.com/office/drawing/2016/5/12/chartex" xmlns:cx7="http://schemas.microsoft.com/office/drawing/2016/5/13/chartex" xmlns:cx8="http://schemas.microsoft.com/office/drawing/2016/5/14/chartex" xmlns:mc="http://schemas.openxmlformats.org/markup-compatibility/2006" xmlns:aink="http://schemas.microsoft.com/office/drawing/2016/ink" xmlns:am3d="http://schemas.microsoft.com/office/drawing/2017/model3d" xmlns:o="urn:schemas-microsoft-com:office:office" xmlns:r="http://schemas.openxmlformats.org/officeDocument/2006/relationships" xmlns:m="http://schemas.openxmlformats.org/officeDocument/2006/math" xmlns:v="urn:schemas-microsoft-com:vml" xmlns:wp14="http://schemas.microsoft.com/office/word/2010/wordprocessingDrawing" xmlns:wp="http://schemas.openxmlformats.org/drawingml/2006/wordprocessingDrawing" xmlns:w10="urn:schemas-microsoft-com:office:word" xmlns:w="http://schemas.openxmlformats.org/wordprocessingml/2006/main" xmlns:w14="http://schemas.microsoft.com/office/word/2010/wordml" xmlns:w15="http://schemas.microsoft.com/office/word/2012/wordml" xmlns:w16cex="http://schemas.microsoft.com/office/word/2018/wordml/cex" xmlns:w16cid="http://schemas.microsoft.com/office/word/2016/wordml/cid" xmlns:w16="http://schemas.microsoft.com/office/word/2018/wordml" xmlns:w16se="http://schemas.microsoft.com/office/word/2015/wordml/symex" xmlns:wpg="http://schemas.microsoft.com/office/word/2010/wordprocessingGroup" xmlns:wpi="http://schemas.microsoft.com/office/word/2010/wordprocessingInk" xmlns:wne="http://schemas.microsoft.com/office/word/2006/wordml" xmlns:wps="http://schemas.microsoft.com/office/word/2010/wordprocessingShape" mc:Ignorable="w14 w15 w16se w16cid w16 w16cex wp14">
+<w:comments xmlns:wpc="http://schemas.microsoft.com/office/word/2010/wordprocessingCanvas" xmlns:cx="http://schemas.microsoft.com/office/drawing/2014/chartex" xmlns:cx1="http://schemas.microsoft.com/office/drawing/2015/9/8/chartex" xmlns:cx2="http://schemas.microsoft.com/office/drawing/2015/10/21/chartex" xmlns:cx3="http://schemas.microsoft.com/office/drawing/2016/5/9/chartex" xmlns:cx4="http://schemas.microsoft.com/office/drawing/2016/5/10/chartex" xmlns:cx5="http://schemas.microsoft.com/office/drawing/2016/5/11/chartex" xmlns:cx6="http://schemas.microsoft.com/office/drawing/2016/5/12/chartex" xmlns:cx7="http://schemas.microsoft.com/office/drawing/2016/5/13/chartex" xmlns:cx8="http://schemas.microsoft.com/office/drawing/2016/5/14/chartex" xmlns:mc="http://schemas.openxmlformats.org/markup-compatibility/2006" xmlns:aink="http://schemas.microsoft.com/office/drawing/2016/ink" xmlns:am3d="http://schemas.microsoft.com/office/drawing/2017/model3d" xmlns:o="urn:schemas-microsoft-com:office:office" xmlns:r="http://schemas.openxmlformats.org/officeDocument/2006/relationships" xmlns:m="http://schemas.openxmlformats.org/officeDocument/2006/math" xmlns:v="urn:schemas-microsoft-com:vml" xmlns:wp14="http://schemas.microsoft.com/office/word/2010/wordprocessingDrawing" xmlns:wp="http://schemas.openxmlformats.org/drawingml/2006/wordprocessingDrawing" xmlns:w10="urn:schemas-microsoft-com:office:word" xmlns:w="http://schemas.openxmlformats.org/wordprocessingml/2006/main" xmlns:w14="http://schemas.microsoft.com/office/word/2010/wordml" xmlns:w15="http://schemas.microsoft.com/office/word/2012/wordml" xmlns:w16cid="http://schemas.microsoft.com/office/word/2016/wordml/cid" xmlns:w16se="http://schemas.microsoft.com/office/word/2015/wordml/symex" xmlns:wpg="http://schemas.microsoft.com/office/word/2010/wordprocessingGroup" xmlns:wpi="http://schemas.microsoft.com/office/word/2010/wordprocessingInk" xmlns:wne="http://schemas.microsoft.com/office/word/2006/wordml" xmlns:wps="http://schemas.microsoft.com/office/word/2010/wordprocessingShape" mc:Ignorable="w14 w15 w16se w16cid wp14">
   <w:comment w:id="103" w:author="Jeb Pavleas" w:date="2021-04-05T06:16:00Z" w:initials="JP">
     <w:p>
       <w:pPr>
@@ -10153,7 +9662,7 @@
 </file>
 
 <file path=word/commentsExtended.xml><?xml version="1.0" encoding="utf-8"?>
-<w15:commentsEx xmlns:wpc="http://schemas.microsoft.com/office/word/2010/wordprocessingCanvas" xmlns:cx="http://schemas.microsoft.com/office/drawing/2014/chartex" xmlns:cx1="http://schemas.microsoft.com/office/drawing/2015/9/8/chartex" xmlns:cx2="http://schemas.microsoft.com/office/drawing/2015/10/21/chartex" xmlns:cx3="http://schemas.microsoft.com/office/drawing/2016/5/9/chartex" xmlns:cx4="http://schemas.microsoft.com/office/drawing/2016/5/10/chartex" xmlns:cx5="http://schemas.microsoft.com/office/drawing/2016/5/11/chartex" xmlns:cx6="http://schemas.microsoft.com/office/drawing/2016/5/12/chartex" xmlns:cx7="http://schemas.microsoft.com/office/drawing/2016/5/13/chartex" xmlns:cx8="http://schemas.microsoft.com/office/drawing/2016/5/14/chartex" xmlns:mc="http://schemas.openxmlformats.org/markup-compatibility/2006" xmlns:aink="http://schemas.microsoft.com/office/drawing/2016/ink" xmlns:am3d="http://schemas.microsoft.com/office/drawing/2017/model3d" xmlns:o="urn:schemas-microsoft-com:office:office" xmlns:r="http://schemas.openxmlformats.org/officeDocument/2006/relationships" xmlns:m="http://schemas.openxmlformats.org/officeDocument/2006/math" xmlns:v="urn:schemas-microsoft-com:vml" xmlns:wp14="http://schemas.microsoft.com/office/word/2010/wordprocessingDrawing" xmlns:wp="http://schemas.openxmlformats.org/drawingml/2006/wordprocessingDrawing" xmlns:w10="urn:schemas-microsoft-com:office:word" xmlns:w="http://schemas.openxmlformats.org/wordprocessingml/2006/main" xmlns:w14="http://schemas.microsoft.com/office/word/2010/wordml" xmlns:w15="http://schemas.microsoft.com/office/word/2012/wordml" xmlns:w16cex="http://schemas.microsoft.com/office/word/2018/wordml/cex" xmlns:w16cid="http://schemas.microsoft.com/office/word/2016/wordml/cid" xmlns:w16="http://schemas.microsoft.com/office/word/2018/wordml" xmlns:w16se="http://schemas.microsoft.com/office/word/2015/wordml/symex" xmlns:wpg="http://schemas.microsoft.com/office/word/2010/wordprocessingGroup" xmlns:wpi="http://schemas.microsoft.com/office/word/2010/wordprocessingInk" xmlns:wne="http://schemas.microsoft.com/office/word/2006/wordml" xmlns:wps="http://schemas.microsoft.com/office/word/2010/wordprocessingShape" mc:Ignorable="w14 w15 w16se w16cid w16 w16cex wp14">
+<w15:commentsEx xmlns:wpc="http://schemas.microsoft.com/office/word/2010/wordprocessingCanvas" xmlns:cx="http://schemas.microsoft.com/office/drawing/2014/chartex" xmlns:cx1="http://schemas.microsoft.com/office/drawing/2015/9/8/chartex" xmlns:cx2="http://schemas.microsoft.com/office/drawing/2015/10/21/chartex" xmlns:cx3="http://schemas.microsoft.com/office/drawing/2016/5/9/chartex" xmlns:cx4="http://schemas.microsoft.com/office/drawing/2016/5/10/chartex" xmlns:cx5="http://schemas.microsoft.com/office/drawing/2016/5/11/chartex" xmlns:cx6="http://schemas.microsoft.com/office/drawing/2016/5/12/chartex" xmlns:cx7="http://schemas.microsoft.com/office/drawing/2016/5/13/chartex" xmlns:cx8="http://schemas.microsoft.com/office/drawing/2016/5/14/chartex" xmlns:mc="http://schemas.openxmlformats.org/markup-compatibility/2006" xmlns:aink="http://schemas.microsoft.com/office/drawing/2016/ink" xmlns:am3d="http://schemas.microsoft.com/office/drawing/2017/model3d" xmlns:o="urn:schemas-microsoft-com:office:office" xmlns:r="http://schemas.openxmlformats.org/officeDocument/2006/relationships" xmlns:m="http://schemas.openxmlformats.org/officeDocument/2006/math" xmlns:v="urn:schemas-microsoft-com:vml" xmlns:wp14="http://schemas.microsoft.com/office/word/2010/wordprocessingDrawing" xmlns:wp="http://schemas.openxmlformats.org/drawingml/2006/wordprocessingDrawing" xmlns:w10="urn:schemas-microsoft-com:office:word" xmlns:w="http://schemas.openxmlformats.org/wordprocessingml/2006/main" xmlns:w14="http://schemas.microsoft.com/office/word/2010/wordml" xmlns:w15="http://schemas.microsoft.com/office/word/2012/wordml" xmlns:w16cid="http://schemas.microsoft.com/office/word/2016/wordml/cid" xmlns:w16se="http://schemas.microsoft.com/office/word/2015/wordml/symex" xmlns:wpg="http://schemas.microsoft.com/office/word/2010/wordprocessingGroup" xmlns:wpi="http://schemas.microsoft.com/office/word/2010/wordprocessingInk" xmlns:wne="http://schemas.microsoft.com/office/word/2006/wordml" xmlns:wps="http://schemas.microsoft.com/office/word/2010/wordprocessingShape" mc:Ignorable="w14 w15 w16se w16cid wp14">
   <w15:commentEx w15:paraId="21BC48CF" w15:done="0"/>
   <w15:commentEx w15:paraId="04EA59ED" w15:done="0"/>
   <w15:commentEx w15:paraId="15E53C94" w15:done="0"/>
@@ -10219,7 +9728,7 @@
 </file>
 
 <file path=word/commentsIds.xml><?xml version="1.0" encoding="utf-8"?>
-<w16cid:commentsIds xmlns:wpc="http://schemas.microsoft.com/office/word/2010/wordprocessingCanvas" xmlns:cx="http://schemas.microsoft.com/office/drawing/2014/chartex" xmlns:cx1="http://schemas.microsoft.com/office/drawing/2015/9/8/chartex" xmlns:cx2="http://schemas.microsoft.com/office/drawing/2015/10/21/chartex" xmlns:cx3="http://schemas.microsoft.com/office/drawing/2016/5/9/chartex" xmlns:cx4="http://schemas.microsoft.com/office/drawing/2016/5/10/chartex" xmlns:cx5="http://schemas.microsoft.com/office/drawing/2016/5/11/chartex" xmlns:cx6="http://schemas.microsoft.com/office/drawing/2016/5/12/chartex" xmlns:cx7="http://schemas.microsoft.com/office/drawing/2016/5/13/chartex" xmlns:cx8="http://schemas.microsoft.com/office/drawing/2016/5/14/chartex" xmlns:mc="http://schemas.openxmlformats.org/markup-compatibility/2006" xmlns:aink="http://schemas.microsoft.com/office/drawing/2016/ink" xmlns:am3d="http://schemas.microsoft.com/office/drawing/2017/model3d" xmlns:o="urn:schemas-microsoft-com:office:office" xmlns:r="http://schemas.openxmlformats.org/officeDocument/2006/relationships" xmlns:m="http://schemas.openxmlformats.org/officeDocument/2006/math" xmlns:v="urn:schemas-microsoft-com:vml" xmlns:wp14="http://schemas.microsoft.com/office/word/2010/wordprocessingDrawing" xmlns:wp="http://schemas.openxmlformats.org/drawingml/2006/wordprocessingDrawing" xmlns:w10="urn:schemas-microsoft-com:office:word" xmlns:w="http://schemas.openxmlformats.org/wordprocessingml/2006/main" xmlns:w14="http://schemas.microsoft.com/office/word/2010/wordml" xmlns:w15="http://schemas.microsoft.com/office/word/2012/wordml" xmlns:w16cex="http://schemas.microsoft.com/office/word/2018/wordml/cex" xmlns:w16cid="http://schemas.microsoft.com/office/word/2016/wordml/cid" xmlns:w16="http://schemas.microsoft.com/office/word/2018/wordml" xmlns:w16se="http://schemas.microsoft.com/office/word/2015/wordml/symex" xmlns:wpg="http://schemas.microsoft.com/office/word/2010/wordprocessingGroup" xmlns:wpi="http://schemas.microsoft.com/office/word/2010/wordprocessingInk" xmlns:wne="http://schemas.microsoft.com/office/word/2006/wordml" xmlns:wps="http://schemas.microsoft.com/office/word/2010/wordprocessingShape" mc:Ignorable="w14 w15 w16se w16cid w16 w16cex wp14">
+<w16cid:commentsIds xmlns:wpc="http://schemas.microsoft.com/office/word/2010/wordprocessingCanvas" xmlns:cx="http://schemas.microsoft.com/office/drawing/2014/chartex" xmlns:cx1="http://schemas.microsoft.com/office/drawing/2015/9/8/chartex" xmlns:cx2="http://schemas.microsoft.com/office/drawing/2015/10/21/chartex" xmlns:cx3="http://schemas.microsoft.com/office/drawing/2016/5/9/chartex" xmlns:cx4="http://schemas.microsoft.com/office/drawing/2016/5/10/chartex" xmlns:cx5="http://schemas.microsoft.com/office/drawing/2016/5/11/chartex" xmlns:cx6="http://schemas.microsoft.com/office/drawing/2016/5/12/chartex" xmlns:cx7="http://schemas.microsoft.com/office/drawing/2016/5/13/chartex" xmlns:cx8="http://schemas.microsoft.com/office/drawing/2016/5/14/chartex" xmlns:mc="http://schemas.openxmlformats.org/markup-compatibility/2006" xmlns:aink="http://schemas.microsoft.com/office/drawing/2016/ink" xmlns:am3d="http://schemas.microsoft.com/office/drawing/2017/model3d" xmlns:o="urn:schemas-microsoft-com:office:office" xmlns:r="http://schemas.openxmlformats.org/officeDocument/2006/relationships" xmlns:m="http://schemas.openxmlformats.org/officeDocument/2006/math" xmlns:v="urn:schemas-microsoft-com:vml" xmlns:wp14="http://schemas.microsoft.com/office/word/2010/wordprocessingDrawing" xmlns:wp="http://schemas.openxmlformats.org/drawingml/2006/wordprocessingDrawing" xmlns:w10="urn:schemas-microsoft-com:office:word" xmlns:w="http://schemas.openxmlformats.org/wordprocessingml/2006/main" xmlns:w14="http://schemas.microsoft.com/office/word/2010/wordml" xmlns:w15="http://schemas.microsoft.com/office/word/2012/wordml" xmlns:w16cid="http://schemas.microsoft.com/office/word/2016/wordml/cid" xmlns:w16se="http://schemas.microsoft.com/office/word/2015/wordml/symex" xmlns:wpg="http://schemas.microsoft.com/office/word/2010/wordprocessingGroup" xmlns:wpi="http://schemas.microsoft.com/office/word/2010/wordprocessingInk" xmlns:wne="http://schemas.microsoft.com/office/word/2006/wordml" xmlns:wps="http://schemas.microsoft.com/office/word/2010/wordprocessingShape" mc:Ignorable="w14 w15 w16se w16cid wp14">
   <w16cid:commentId w16cid:paraId="21BC48CF" w16cid:durableId="241529BA"/>
   <w16cid:commentId w16cid:paraId="04EA59ED" w16cid:durableId="2415134B"/>
   <w16cid:commentId w16cid:paraId="15E53C94" w16cid:durableId="241529CE"/>
@@ -10252,7 +9761,7 @@
 </file>
 
 <file path=word/endnotes.xml><?xml version="1.0" encoding="utf-8"?>
-<w:endnotes xmlns:wpc="http://schemas.microsoft.com/office/word/2010/wordprocessingCanvas" xmlns:cx="http://schemas.microsoft.com/office/drawing/2014/chartex" xmlns:cx1="http://schemas.microsoft.com/office/drawing/2015/9/8/chartex" xmlns:cx2="http://schemas.microsoft.com/office/drawing/2015/10/21/chartex" xmlns:cx3="http://schemas.microsoft.com/office/drawing/2016/5/9/chartex" xmlns:cx4="http://schemas.microsoft.com/office/drawing/2016/5/10/chartex" xmlns:cx5="http://schemas.microsoft.com/office/drawing/2016/5/11/chartex" xmlns:cx6="http://schemas.microsoft.com/office/drawing/2016/5/12/chartex" xmlns:cx7="http://schemas.microsoft.com/office/drawing/2016/5/13/chartex" xmlns:cx8="http://schemas.microsoft.com/office/drawing/2016/5/14/chartex" xmlns:mc="http://schemas.openxmlformats.org/markup-compatibility/2006" xmlns:aink="http://schemas.microsoft.com/office/drawing/2016/ink" xmlns:am3d="http://schemas.microsoft.com/office/drawing/2017/model3d" xmlns:o="urn:schemas-microsoft-com:office:office" xmlns:r="http://schemas.openxmlformats.org/officeDocument/2006/relationships" xmlns:m="http://schemas.openxmlformats.org/officeDocument/2006/math" xmlns:v="urn:schemas-microsoft-com:vml" xmlns:wp14="http://schemas.microsoft.com/office/word/2010/wordprocessingDrawing" xmlns:wp="http://schemas.openxmlformats.org/drawingml/2006/wordprocessingDrawing" xmlns:w10="urn:schemas-microsoft-com:office:word" xmlns:w="http://schemas.openxmlformats.org/wordprocessingml/2006/main" xmlns:w14="http://schemas.microsoft.com/office/word/2010/wordml" xmlns:w15="http://schemas.microsoft.com/office/word/2012/wordml" xmlns:w16cex="http://schemas.microsoft.com/office/word/2018/wordml/cex" xmlns:w16cid="http://schemas.microsoft.com/office/word/2016/wordml/cid" xmlns:w16="http://schemas.microsoft.com/office/word/2018/wordml" xmlns:w16se="http://schemas.microsoft.com/office/word/2015/wordml/symex" xmlns:wpg="http://schemas.microsoft.com/office/word/2010/wordprocessingGroup" xmlns:wpi="http://schemas.microsoft.com/office/word/2010/wordprocessingInk" xmlns:wne="http://schemas.microsoft.com/office/word/2006/wordml" xmlns:wps="http://schemas.microsoft.com/office/word/2010/wordprocessingShape" mc:Ignorable="w14 w15 w16se w16cid w16 w16cex wp14">
+<w:endnotes xmlns:wpc="http://schemas.microsoft.com/office/word/2010/wordprocessingCanvas" xmlns:cx="http://schemas.microsoft.com/office/drawing/2014/chartex" xmlns:cx1="http://schemas.microsoft.com/office/drawing/2015/9/8/chartex" xmlns:cx2="http://schemas.microsoft.com/office/drawing/2015/10/21/chartex" xmlns:cx3="http://schemas.microsoft.com/office/drawing/2016/5/9/chartex" xmlns:cx4="http://schemas.microsoft.com/office/drawing/2016/5/10/chartex" xmlns:cx5="http://schemas.microsoft.com/office/drawing/2016/5/11/chartex" xmlns:cx6="http://schemas.microsoft.com/office/drawing/2016/5/12/chartex" xmlns:cx7="http://schemas.microsoft.com/office/drawing/2016/5/13/chartex" xmlns:cx8="http://schemas.microsoft.com/office/drawing/2016/5/14/chartex" xmlns:mc="http://schemas.openxmlformats.org/markup-compatibility/2006" xmlns:aink="http://schemas.microsoft.com/office/drawing/2016/ink" xmlns:am3d="http://schemas.microsoft.com/office/drawing/2017/model3d" xmlns:o="urn:schemas-microsoft-com:office:office" xmlns:r="http://schemas.openxmlformats.org/officeDocument/2006/relationships" xmlns:m="http://schemas.openxmlformats.org/officeDocument/2006/math" xmlns:v="urn:schemas-microsoft-com:vml" xmlns:wp14="http://schemas.microsoft.com/office/word/2010/wordprocessingDrawing" xmlns:wp="http://schemas.openxmlformats.org/drawingml/2006/wordprocessingDrawing" xmlns:w10="urn:schemas-microsoft-com:office:word" xmlns:w="http://schemas.openxmlformats.org/wordprocessingml/2006/main" xmlns:w14="http://schemas.microsoft.com/office/word/2010/wordml" xmlns:w15="http://schemas.microsoft.com/office/word/2012/wordml" xmlns:w16cid="http://schemas.microsoft.com/office/word/2016/wordml/cid" xmlns:w16se="http://schemas.microsoft.com/office/word/2015/wordml/symex" xmlns:wpg="http://schemas.microsoft.com/office/word/2010/wordprocessingGroup" xmlns:wpi="http://schemas.microsoft.com/office/word/2010/wordprocessingInk" xmlns:wne="http://schemas.microsoft.com/office/word/2006/wordml" xmlns:wps="http://schemas.microsoft.com/office/word/2010/wordprocessingShape" mc:Ignorable="w14 w15 w16se w16cid wp14">
   <w:endnote w:type="separator" w:id="-1">
     <w:p>
       <w:pPr>
@@ -10277,7 +9786,7 @@
 </file>
 
 <file path=word/footer1.xml><?xml version="1.0" encoding="utf-8"?>
-<w:ftr xmlns:wpc="http://schemas.microsoft.com/office/word/2010/wordprocessingCanvas" xmlns:cx="http://schemas.microsoft.com/office/drawing/2014/chartex" xmlns:cx1="http://schemas.microsoft.com/office/drawing/2015/9/8/chartex" xmlns:cx2="http://schemas.microsoft.com/office/drawing/2015/10/21/chartex" xmlns:cx3="http://schemas.microsoft.com/office/drawing/2016/5/9/chartex" xmlns:cx4="http://schemas.microsoft.com/office/drawing/2016/5/10/chartex" xmlns:cx5="http://schemas.microsoft.com/office/drawing/2016/5/11/chartex" xmlns:cx6="http://schemas.microsoft.com/office/drawing/2016/5/12/chartex" xmlns:cx7="http://schemas.microsoft.com/office/drawing/2016/5/13/chartex" xmlns:cx8="http://schemas.microsoft.com/office/drawing/2016/5/14/chartex" xmlns:mc="http://schemas.openxmlformats.org/markup-compatibility/2006" xmlns:aink="http://schemas.microsoft.com/office/drawing/2016/ink" xmlns:am3d="http://schemas.microsoft.com/office/drawing/2017/model3d" xmlns:o="urn:schemas-microsoft-com:office:office" xmlns:r="http://schemas.openxmlformats.org/officeDocument/2006/relationships" xmlns:m="http://schemas.openxmlformats.org/officeDocument/2006/math" xmlns:v="urn:schemas-microsoft-com:vml" xmlns:wp14="http://schemas.microsoft.com/office/word/2010/wordprocessingDrawing" xmlns:wp="http://schemas.openxmlformats.org/drawingml/2006/wordprocessingDrawing" xmlns:w10="urn:schemas-microsoft-com:office:word" xmlns:w="http://schemas.openxmlformats.org/wordprocessingml/2006/main" xmlns:w14="http://schemas.microsoft.com/office/word/2010/wordml" xmlns:w15="http://schemas.microsoft.com/office/word/2012/wordml" xmlns:w16cex="http://schemas.microsoft.com/office/word/2018/wordml/cex" xmlns:w16cid="http://schemas.microsoft.com/office/word/2016/wordml/cid" xmlns:w16="http://schemas.microsoft.com/office/word/2018/wordml" xmlns:w16se="http://schemas.microsoft.com/office/word/2015/wordml/symex" xmlns:wpg="http://schemas.microsoft.com/office/word/2010/wordprocessingGroup" xmlns:wpi="http://schemas.microsoft.com/office/word/2010/wordprocessingInk" xmlns:wne="http://schemas.microsoft.com/office/word/2006/wordml" xmlns:wps="http://schemas.microsoft.com/office/word/2010/wordprocessingShape" mc:Ignorable="w14 w15 w16se w16cid w16 w16cex wp14">
+<w:ftr xmlns:wpc="http://schemas.microsoft.com/office/word/2010/wordprocessingCanvas" xmlns:cx="http://schemas.microsoft.com/office/drawing/2014/chartex" xmlns:cx1="http://schemas.microsoft.com/office/drawing/2015/9/8/chartex" xmlns:cx2="http://schemas.microsoft.com/office/drawing/2015/10/21/chartex" xmlns:cx3="http://schemas.microsoft.com/office/drawing/2016/5/9/chartex" xmlns:cx4="http://schemas.microsoft.com/office/drawing/2016/5/10/chartex" xmlns:cx5="http://schemas.microsoft.com/office/drawing/2016/5/11/chartex" xmlns:cx6="http://schemas.microsoft.com/office/drawing/2016/5/12/chartex" xmlns:cx7="http://schemas.microsoft.com/office/drawing/2016/5/13/chartex" xmlns:cx8="http://schemas.microsoft.com/office/drawing/2016/5/14/chartex" xmlns:mc="http://schemas.openxmlformats.org/markup-compatibility/2006" xmlns:aink="http://schemas.microsoft.com/office/drawing/2016/ink" xmlns:am3d="http://schemas.microsoft.com/office/drawing/2017/model3d" xmlns:o="urn:schemas-microsoft-com:office:office" xmlns:r="http://schemas.openxmlformats.org/officeDocument/2006/relationships" xmlns:m="http://schemas.openxmlformats.org/officeDocument/2006/math" xmlns:v="urn:schemas-microsoft-com:vml" xmlns:wp14="http://schemas.microsoft.com/office/word/2010/wordprocessingDrawing" xmlns:wp="http://schemas.openxmlformats.org/drawingml/2006/wordprocessingDrawing" xmlns:w10="urn:schemas-microsoft-com:office:word" xmlns:w="http://schemas.openxmlformats.org/wordprocessingml/2006/main" xmlns:w14="http://schemas.microsoft.com/office/word/2010/wordml" xmlns:w15="http://schemas.microsoft.com/office/word/2012/wordml" xmlns:w16cid="http://schemas.microsoft.com/office/word/2016/wordml/cid" xmlns:w16se="http://schemas.microsoft.com/office/word/2015/wordml/symex" xmlns:wpg="http://schemas.microsoft.com/office/word/2010/wordprocessingGroup" xmlns:wpi="http://schemas.microsoft.com/office/word/2010/wordprocessingInk" xmlns:wne="http://schemas.microsoft.com/office/word/2006/wordml" xmlns:wps="http://schemas.microsoft.com/office/word/2010/wordprocessingShape" mc:Ignorable="w14 w15 w16se w16cid wp14">
   <w:p>
     <w:pPr>
       <w:pStyle w:val="Footer"/>
@@ -10321,7 +9830,7 @@
 </file>
 
 <file path=word/footer2.xml><?xml version="1.0" encoding="utf-8"?>
-<w:ftr xmlns:wpc="http://schemas.microsoft.com/office/word/2010/wordprocessingCanvas" xmlns:cx="http://schemas.microsoft.com/office/drawing/2014/chartex" xmlns:cx1="http://schemas.microsoft.com/office/drawing/2015/9/8/chartex" xmlns:cx2="http://schemas.microsoft.com/office/drawing/2015/10/21/chartex" xmlns:cx3="http://schemas.microsoft.com/office/drawing/2016/5/9/chartex" xmlns:cx4="http://schemas.microsoft.com/office/drawing/2016/5/10/chartex" xmlns:cx5="http://schemas.microsoft.com/office/drawing/2016/5/11/chartex" xmlns:cx6="http://schemas.microsoft.com/office/drawing/2016/5/12/chartex" xmlns:cx7="http://schemas.microsoft.com/office/drawing/2016/5/13/chartex" xmlns:cx8="http://schemas.microsoft.com/office/drawing/2016/5/14/chartex" xmlns:mc="http://schemas.openxmlformats.org/markup-compatibility/2006" xmlns:aink="http://schemas.microsoft.com/office/drawing/2016/ink" xmlns:am3d="http://schemas.microsoft.com/office/drawing/2017/model3d" xmlns:o="urn:schemas-microsoft-com:office:office" xmlns:r="http://schemas.openxmlformats.org/officeDocument/2006/relationships" xmlns:m="http://schemas.openxmlformats.org/officeDocument/2006/math" xmlns:v="urn:schemas-microsoft-com:vml" xmlns:wp14="http://schemas.microsoft.com/office/word/2010/wordprocessingDrawing" xmlns:wp="http://schemas.openxmlformats.org/drawingml/2006/wordprocessingDrawing" xmlns:w10="urn:schemas-microsoft-com:office:word" xmlns:w="http://schemas.openxmlformats.org/wordprocessingml/2006/main" xmlns:w14="http://schemas.microsoft.com/office/word/2010/wordml" xmlns:w15="http://schemas.microsoft.com/office/word/2012/wordml" xmlns:w16cex="http://schemas.microsoft.com/office/word/2018/wordml/cex" xmlns:w16cid="http://schemas.microsoft.com/office/word/2016/wordml/cid" xmlns:w16="http://schemas.microsoft.com/office/word/2018/wordml" xmlns:w16se="http://schemas.microsoft.com/office/word/2015/wordml/symex" xmlns:wpg="http://schemas.microsoft.com/office/word/2010/wordprocessingGroup" xmlns:wpi="http://schemas.microsoft.com/office/word/2010/wordprocessingInk" xmlns:wne="http://schemas.microsoft.com/office/word/2006/wordml" xmlns:wps="http://schemas.microsoft.com/office/word/2010/wordprocessingShape" mc:Ignorable="w14 w15 w16se w16cid w16 w16cex wp14">
+<w:ftr xmlns:wpc="http://schemas.microsoft.com/office/word/2010/wordprocessingCanvas" xmlns:cx="http://schemas.microsoft.com/office/drawing/2014/chartex" xmlns:cx1="http://schemas.microsoft.com/office/drawing/2015/9/8/chartex" xmlns:cx2="http://schemas.microsoft.com/office/drawing/2015/10/21/chartex" xmlns:cx3="http://schemas.microsoft.com/office/drawing/2016/5/9/chartex" xmlns:cx4="http://schemas.microsoft.com/office/drawing/2016/5/10/chartex" xmlns:cx5="http://schemas.microsoft.com/office/drawing/2016/5/11/chartex" xmlns:cx6="http://schemas.microsoft.com/office/drawing/2016/5/12/chartex" xmlns:cx7="http://schemas.microsoft.com/office/drawing/2016/5/13/chartex" xmlns:cx8="http://schemas.microsoft.com/office/drawing/2016/5/14/chartex" xmlns:mc="http://schemas.openxmlformats.org/markup-compatibility/2006" xmlns:aink="http://schemas.microsoft.com/office/drawing/2016/ink" xmlns:am3d="http://schemas.microsoft.com/office/drawing/2017/model3d" xmlns:o="urn:schemas-microsoft-com:office:office" xmlns:r="http://schemas.openxmlformats.org/officeDocument/2006/relationships" xmlns:m="http://schemas.openxmlformats.org/officeDocument/2006/math" xmlns:v="urn:schemas-microsoft-com:vml" xmlns:wp14="http://schemas.microsoft.com/office/word/2010/wordprocessingDrawing" xmlns:wp="http://schemas.openxmlformats.org/drawingml/2006/wordprocessingDrawing" xmlns:w10="urn:schemas-microsoft-com:office:word" xmlns:w="http://schemas.openxmlformats.org/wordprocessingml/2006/main" xmlns:w14="http://schemas.microsoft.com/office/word/2010/wordml" xmlns:w15="http://schemas.microsoft.com/office/word/2012/wordml" xmlns:w16cid="http://schemas.microsoft.com/office/word/2016/wordml/cid" xmlns:w16se="http://schemas.microsoft.com/office/word/2015/wordml/symex" xmlns:wpg="http://schemas.microsoft.com/office/word/2010/wordprocessingGroup" xmlns:wpi="http://schemas.microsoft.com/office/word/2010/wordprocessingInk" xmlns:wne="http://schemas.microsoft.com/office/word/2006/wordml" xmlns:wps="http://schemas.microsoft.com/office/word/2010/wordprocessingShape" mc:Ignorable="w14 w15 w16se w16cid wp14">
   <w:p>
     <w:pPr>
       <w:pStyle w:val="Footer"/>
@@ -10366,7 +9875,7 @@
 </file>
 
 <file path=word/footer3.xml><?xml version="1.0" encoding="utf-8"?>
-<w:ftr xmlns:wpc="http://schemas.microsoft.com/office/word/2010/wordprocessingCanvas" xmlns:cx="http://schemas.microsoft.com/office/drawing/2014/chartex" xmlns:cx1="http://schemas.microsoft.com/office/drawing/2015/9/8/chartex" xmlns:cx2="http://schemas.microsoft.com/office/drawing/2015/10/21/chartex" xmlns:cx3="http://schemas.microsoft.com/office/drawing/2016/5/9/chartex" xmlns:cx4="http://schemas.microsoft.com/office/drawing/2016/5/10/chartex" xmlns:cx5="http://schemas.microsoft.com/office/drawing/2016/5/11/chartex" xmlns:cx6="http://schemas.microsoft.com/office/drawing/2016/5/12/chartex" xmlns:cx7="http://schemas.microsoft.com/office/drawing/2016/5/13/chartex" xmlns:cx8="http://schemas.microsoft.com/office/drawing/2016/5/14/chartex" xmlns:mc="http://schemas.openxmlformats.org/markup-compatibility/2006" xmlns:aink="http://schemas.microsoft.com/office/drawing/2016/ink" xmlns:am3d="http://schemas.microsoft.com/office/drawing/2017/model3d" xmlns:o="urn:schemas-microsoft-com:office:office" xmlns:r="http://schemas.openxmlformats.org/officeDocument/2006/relationships" xmlns:m="http://schemas.openxmlformats.org/officeDocument/2006/math" xmlns:v="urn:schemas-microsoft-com:vml" xmlns:wp14="http://schemas.microsoft.com/office/word/2010/wordprocessingDrawing" xmlns:wp="http://schemas.openxmlformats.org/drawingml/2006/wordprocessingDrawing" xmlns:w10="urn:schemas-microsoft-com:office:word" xmlns:w="http://schemas.openxmlformats.org/wordprocessingml/2006/main" xmlns:w14="http://schemas.microsoft.com/office/word/2010/wordml" xmlns:w15="http://schemas.microsoft.com/office/word/2012/wordml" xmlns:w16cex="http://schemas.microsoft.com/office/word/2018/wordml/cex" xmlns:w16cid="http://schemas.microsoft.com/office/word/2016/wordml/cid" xmlns:w16="http://schemas.microsoft.com/office/word/2018/wordml" xmlns:w16se="http://schemas.microsoft.com/office/word/2015/wordml/symex" xmlns:wpg="http://schemas.microsoft.com/office/word/2010/wordprocessingGroup" xmlns:wpi="http://schemas.microsoft.com/office/word/2010/wordprocessingInk" xmlns:wne="http://schemas.microsoft.com/office/word/2006/wordml" xmlns:wps="http://schemas.microsoft.com/office/word/2010/wordprocessingShape" mc:Ignorable="w14 w15 w16se w16cid w16 w16cex wp14">
+<w:ftr xmlns:wpc="http://schemas.microsoft.com/office/word/2010/wordprocessingCanvas" xmlns:cx="http://schemas.microsoft.com/office/drawing/2014/chartex" xmlns:cx1="http://schemas.microsoft.com/office/drawing/2015/9/8/chartex" xmlns:cx2="http://schemas.microsoft.com/office/drawing/2015/10/21/chartex" xmlns:cx3="http://schemas.microsoft.com/office/drawing/2016/5/9/chartex" xmlns:cx4="http://schemas.microsoft.com/office/drawing/2016/5/10/chartex" xmlns:cx5="http://schemas.microsoft.com/office/drawing/2016/5/11/chartex" xmlns:cx6="http://schemas.microsoft.com/office/drawing/2016/5/12/chartex" xmlns:cx7="http://schemas.microsoft.com/office/drawing/2016/5/13/chartex" xmlns:cx8="http://schemas.microsoft.com/office/drawing/2016/5/14/chartex" xmlns:mc="http://schemas.openxmlformats.org/markup-compatibility/2006" xmlns:aink="http://schemas.microsoft.com/office/drawing/2016/ink" xmlns:am3d="http://schemas.microsoft.com/office/drawing/2017/model3d" xmlns:o="urn:schemas-microsoft-com:office:office" xmlns:r="http://schemas.openxmlformats.org/officeDocument/2006/relationships" xmlns:m="http://schemas.openxmlformats.org/officeDocument/2006/math" xmlns:v="urn:schemas-microsoft-com:vml" xmlns:wp14="http://schemas.microsoft.com/office/word/2010/wordprocessingDrawing" xmlns:wp="http://schemas.openxmlformats.org/drawingml/2006/wordprocessingDrawing" xmlns:w10="urn:schemas-microsoft-com:office:word" xmlns:w="http://schemas.openxmlformats.org/wordprocessingml/2006/main" xmlns:w14="http://schemas.microsoft.com/office/word/2010/wordml" xmlns:w15="http://schemas.microsoft.com/office/word/2012/wordml" xmlns:w16cid="http://schemas.microsoft.com/office/word/2016/wordml/cid" xmlns:w16se="http://schemas.microsoft.com/office/word/2015/wordml/symex" xmlns:wpg="http://schemas.microsoft.com/office/word/2010/wordprocessingGroup" xmlns:wpi="http://schemas.microsoft.com/office/word/2010/wordprocessingInk" xmlns:wne="http://schemas.microsoft.com/office/word/2006/wordml" xmlns:wps="http://schemas.microsoft.com/office/word/2010/wordprocessingShape" mc:Ignorable="w14 w15 w16se w16cid wp14">
   <w:sdt>
     <w:sdtPr>
       <w:rPr>
@@ -10428,7 +9937,7 @@
 </file>
 
 <file path=word/footnotes.xml><?xml version="1.0" encoding="utf-8"?>
-<w:footnotes xmlns:wpc="http://schemas.microsoft.com/office/word/2010/wordprocessingCanvas" xmlns:cx="http://schemas.microsoft.com/office/drawing/2014/chartex" xmlns:cx1="http://schemas.microsoft.com/office/drawing/2015/9/8/chartex" xmlns:cx2="http://schemas.microsoft.com/office/drawing/2015/10/21/chartex" xmlns:cx3="http://schemas.microsoft.com/office/drawing/2016/5/9/chartex" xmlns:cx4="http://schemas.microsoft.com/office/drawing/2016/5/10/chartex" xmlns:cx5="http://schemas.microsoft.com/office/drawing/2016/5/11/chartex" xmlns:cx6="http://schemas.microsoft.com/office/drawing/2016/5/12/chartex" xmlns:cx7="http://schemas.microsoft.com/office/drawing/2016/5/13/chartex" xmlns:cx8="http://schemas.microsoft.com/office/drawing/2016/5/14/chartex" xmlns:mc="http://schemas.openxmlformats.org/markup-compatibility/2006" xmlns:aink="http://schemas.microsoft.com/office/drawing/2016/ink" xmlns:am3d="http://schemas.microsoft.com/office/drawing/2017/model3d" xmlns:o="urn:schemas-microsoft-com:office:office" xmlns:r="http://schemas.openxmlformats.org/officeDocument/2006/relationships" xmlns:m="http://schemas.openxmlformats.org/officeDocument/2006/math" xmlns:v="urn:schemas-microsoft-com:vml" xmlns:wp14="http://schemas.microsoft.com/office/word/2010/wordprocessingDrawing" xmlns:wp="http://schemas.openxmlformats.org/drawingml/2006/wordprocessingDrawing" xmlns:w10="urn:schemas-microsoft-com:office:word" xmlns:w="http://schemas.openxmlformats.org/wordprocessingml/2006/main" xmlns:w14="http://schemas.microsoft.com/office/word/2010/wordml" xmlns:w15="http://schemas.microsoft.com/office/word/2012/wordml" xmlns:w16cex="http://schemas.microsoft.com/office/word/2018/wordml/cex" xmlns:w16cid="http://schemas.microsoft.com/office/word/2016/wordml/cid" xmlns:w16="http://schemas.microsoft.com/office/word/2018/wordml" xmlns:w16se="http://schemas.microsoft.com/office/word/2015/wordml/symex" xmlns:wpg="http://schemas.microsoft.com/office/word/2010/wordprocessingGroup" xmlns:wpi="http://schemas.microsoft.com/office/word/2010/wordprocessingInk" xmlns:wne="http://schemas.microsoft.com/office/word/2006/wordml" xmlns:wps="http://schemas.microsoft.com/office/word/2010/wordprocessingShape" mc:Ignorable="w14 w15 w16se w16cid w16 w16cex wp14">
+<w:footnotes xmlns:wpc="http://schemas.microsoft.com/office/word/2010/wordprocessingCanvas" xmlns:cx="http://schemas.microsoft.com/office/drawing/2014/chartex" xmlns:cx1="http://schemas.microsoft.com/office/drawing/2015/9/8/chartex" xmlns:cx2="http://schemas.microsoft.com/office/drawing/2015/10/21/chartex" xmlns:cx3="http://schemas.microsoft.com/office/drawing/2016/5/9/chartex" xmlns:cx4="http://schemas.microsoft.com/office/drawing/2016/5/10/chartex" xmlns:cx5="http://schemas.microsoft.com/office/drawing/2016/5/11/chartex" xmlns:cx6="http://schemas.microsoft.com/office/drawing/2016/5/12/chartex" xmlns:cx7="http://schemas.microsoft.com/office/drawing/2016/5/13/chartex" xmlns:cx8="http://schemas.microsoft.com/office/drawing/2016/5/14/chartex" xmlns:mc="http://schemas.openxmlformats.org/markup-compatibility/2006" xmlns:aink="http://schemas.microsoft.com/office/drawing/2016/ink" xmlns:am3d="http://schemas.microsoft.com/office/drawing/2017/model3d" xmlns:o="urn:schemas-microsoft-com:office:office" xmlns:r="http://schemas.openxmlformats.org/officeDocument/2006/relationships" xmlns:m="http://schemas.openxmlformats.org/officeDocument/2006/math" xmlns:v="urn:schemas-microsoft-com:vml" xmlns:wp14="http://schemas.microsoft.com/office/word/2010/wordprocessingDrawing" xmlns:wp="http://schemas.openxmlformats.org/drawingml/2006/wordprocessingDrawing" xmlns:w10="urn:schemas-microsoft-com:office:word" xmlns:w="http://schemas.openxmlformats.org/wordprocessingml/2006/main" xmlns:w14="http://schemas.microsoft.com/office/word/2010/wordml" xmlns:w15="http://schemas.microsoft.com/office/word/2012/wordml" xmlns:w16cid="http://schemas.microsoft.com/office/word/2016/wordml/cid" xmlns:w16se="http://schemas.microsoft.com/office/word/2015/wordml/symex" xmlns:wpg="http://schemas.microsoft.com/office/word/2010/wordprocessingGroup" xmlns:wpi="http://schemas.microsoft.com/office/word/2010/wordprocessingInk" xmlns:wne="http://schemas.microsoft.com/office/word/2006/wordml" xmlns:wps="http://schemas.microsoft.com/office/word/2010/wordprocessingShape" mc:Ignorable="w14 w15 w16se w16cid wp14">
   <w:footnote w:type="separator" w:id="-1">
     <w:p>
       <w:pPr>
@@ -10453,7 +9962,7 @@
 </file>
 
 <file path=word/header1.xml><?xml version="1.0" encoding="utf-8"?>
-<w:hdr xmlns:wpc="http://schemas.microsoft.com/office/word/2010/wordprocessingCanvas" xmlns:cx="http://schemas.microsoft.com/office/drawing/2014/chartex" xmlns:cx1="http://schemas.microsoft.com/office/drawing/2015/9/8/chartex" xmlns:cx2="http://schemas.microsoft.com/office/drawing/2015/10/21/chartex" xmlns:cx3="http://schemas.microsoft.com/office/drawing/2016/5/9/chartex" xmlns:cx4="http://schemas.microsoft.com/office/drawing/2016/5/10/chartex" xmlns:cx5="http://schemas.microsoft.com/office/drawing/2016/5/11/chartex" xmlns:cx6="http://schemas.microsoft.com/office/drawing/2016/5/12/chartex" xmlns:cx7="http://schemas.microsoft.com/office/drawing/2016/5/13/chartex" xmlns:cx8="http://schemas.microsoft.com/office/drawing/2016/5/14/chartex" xmlns:mc="http://schemas.openxmlformats.org/markup-compatibility/2006" xmlns:aink="http://schemas.microsoft.com/office/drawing/2016/ink" xmlns:am3d="http://schemas.microsoft.com/office/drawing/2017/model3d" xmlns:o="urn:schemas-microsoft-com:office:office" xmlns:r="http://schemas.openxmlformats.org/officeDocument/2006/relationships" xmlns:m="http://schemas.openxmlformats.org/officeDocument/2006/math" xmlns:v="urn:schemas-microsoft-com:vml" xmlns:wp14="http://schemas.microsoft.com/office/word/2010/wordprocessingDrawing" xmlns:wp="http://schemas.openxmlformats.org/drawingml/2006/wordprocessingDrawing" xmlns:w10="urn:schemas-microsoft-com:office:word" xmlns:w="http://schemas.openxmlformats.org/wordprocessingml/2006/main" xmlns:w14="http://schemas.microsoft.com/office/word/2010/wordml" xmlns:w15="http://schemas.microsoft.com/office/word/2012/wordml" xmlns:w16cex="http://schemas.microsoft.com/office/word/2018/wordml/cex" xmlns:w16cid="http://schemas.microsoft.com/office/word/2016/wordml/cid" xmlns:w16="http://schemas.microsoft.com/office/word/2018/wordml" xmlns:w16se="http://schemas.microsoft.com/office/word/2015/wordml/symex" xmlns:wpg="http://schemas.microsoft.com/office/word/2010/wordprocessingGroup" xmlns:wpi="http://schemas.microsoft.com/office/word/2010/wordprocessingInk" xmlns:wne="http://schemas.microsoft.com/office/word/2006/wordml" xmlns:wps="http://schemas.microsoft.com/office/word/2010/wordprocessingShape" mc:Ignorable="w14 w15 w16se w16cid w16 w16cex wp14">
+<w:hdr xmlns:wpc="http://schemas.microsoft.com/office/word/2010/wordprocessingCanvas" xmlns:cx="http://schemas.microsoft.com/office/drawing/2014/chartex" xmlns:cx1="http://schemas.microsoft.com/office/drawing/2015/9/8/chartex" xmlns:cx2="http://schemas.microsoft.com/office/drawing/2015/10/21/chartex" xmlns:cx3="http://schemas.microsoft.com/office/drawing/2016/5/9/chartex" xmlns:cx4="http://schemas.microsoft.com/office/drawing/2016/5/10/chartex" xmlns:cx5="http://schemas.microsoft.com/office/drawing/2016/5/11/chartex" xmlns:cx6="http://schemas.microsoft.com/office/drawing/2016/5/12/chartex" xmlns:cx7="http://schemas.microsoft.com/office/drawing/2016/5/13/chartex" xmlns:cx8="http://schemas.microsoft.com/office/drawing/2016/5/14/chartex" xmlns:mc="http://schemas.openxmlformats.org/markup-compatibility/2006" xmlns:aink="http://schemas.microsoft.com/office/drawing/2016/ink" xmlns:am3d="http://schemas.microsoft.com/office/drawing/2017/model3d" xmlns:o="urn:schemas-microsoft-com:office:office" xmlns:r="http://schemas.openxmlformats.org/officeDocument/2006/relationships" xmlns:m="http://schemas.openxmlformats.org/officeDocument/2006/math" xmlns:v="urn:schemas-microsoft-com:vml" xmlns:wp14="http://schemas.microsoft.com/office/word/2010/wordprocessingDrawing" xmlns:wp="http://schemas.openxmlformats.org/drawingml/2006/wordprocessingDrawing" xmlns:w10="urn:schemas-microsoft-com:office:word" xmlns:w="http://schemas.openxmlformats.org/wordprocessingml/2006/main" xmlns:w14="http://schemas.microsoft.com/office/word/2010/wordml" xmlns:w15="http://schemas.microsoft.com/office/word/2012/wordml" xmlns:w16cid="http://schemas.microsoft.com/office/word/2016/wordml/cid" xmlns:w16se="http://schemas.microsoft.com/office/word/2015/wordml/symex" xmlns:wpg="http://schemas.microsoft.com/office/word/2010/wordprocessingGroup" xmlns:wpi="http://schemas.microsoft.com/office/word/2010/wordprocessingInk" xmlns:wne="http://schemas.microsoft.com/office/word/2006/wordml" xmlns:wps="http://schemas.microsoft.com/office/word/2010/wordprocessingShape" mc:Ignorable="w14 w15 w16se w16cid wp14">
   <w:p>
     <w:pPr>
       <w:pStyle w:val="Header"/>
@@ -10500,7 +10009,7 @@
 </file>
 
 <file path=word/header2.xml><?xml version="1.0" encoding="utf-8"?>
-<w:hdr xmlns:wpc="http://schemas.microsoft.com/office/word/2010/wordprocessingCanvas" xmlns:cx="http://schemas.microsoft.com/office/drawing/2014/chartex" xmlns:cx1="http://schemas.microsoft.com/office/drawing/2015/9/8/chartex" xmlns:cx2="http://schemas.microsoft.com/office/drawing/2015/10/21/chartex" xmlns:cx3="http://schemas.microsoft.com/office/drawing/2016/5/9/chartex" xmlns:cx4="http://schemas.microsoft.com/office/drawing/2016/5/10/chartex" xmlns:cx5="http://schemas.microsoft.com/office/drawing/2016/5/11/chartex" xmlns:cx6="http://schemas.microsoft.com/office/drawing/2016/5/12/chartex" xmlns:cx7="http://schemas.microsoft.com/office/drawing/2016/5/13/chartex" xmlns:cx8="http://schemas.microsoft.com/office/drawing/2016/5/14/chartex" xmlns:mc="http://schemas.openxmlformats.org/markup-compatibility/2006" xmlns:aink="http://schemas.microsoft.com/office/drawing/2016/ink" xmlns:am3d="http://schemas.microsoft.com/office/drawing/2017/model3d" xmlns:o="urn:schemas-microsoft-com:office:office" xmlns:r="http://schemas.openxmlformats.org/officeDocument/2006/relationships" xmlns:m="http://schemas.openxmlformats.org/officeDocument/2006/math" xmlns:v="urn:schemas-microsoft-com:vml" xmlns:wp14="http://schemas.microsoft.com/office/word/2010/wordprocessingDrawing" xmlns:wp="http://schemas.openxmlformats.org/drawingml/2006/wordprocessingDrawing" xmlns:w10="urn:schemas-microsoft-com:office:word" xmlns:w="http://schemas.openxmlformats.org/wordprocessingml/2006/main" xmlns:w14="http://schemas.microsoft.com/office/word/2010/wordml" xmlns:w15="http://schemas.microsoft.com/office/word/2012/wordml" xmlns:w16cex="http://schemas.microsoft.com/office/word/2018/wordml/cex" xmlns:w16cid="http://schemas.microsoft.com/office/word/2016/wordml/cid" xmlns:w16="http://schemas.microsoft.com/office/word/2018/wordml" xmlns:w16se="http://schemas.microsoft.com/office/word/2015/wordml/symex" xmlns:wpg="http://schemas.microsoft.com/office/word/2010/wordprocessingGroup" xmlns:wpi="http://schemas.microsoft.com/office/word/2010/wordprocessingInk" xmlns:wne="http://schemas.microsoft.com/office/word/2006/wordml" xmlns:wps="http://schemas.microsoft.com/office/word/2010/wordprocessingShape" mc:Ignorable="w14 w15 w16se w16cid w16 w16cex wp14">
+<w:hdr xmlns:wpc="http://schemas.microsoft.com/office/word/2010/wordprocessingCanvas" xmlns:cx="http://schemas.microsoft.com/office/drawing/2014/chartex" xmlns:cx1="http://schemas.microsoft.com/office/drawing/2015/9/8/chartex" xmlns:cx2="http://schemas.microsoft.com/office/drawing/2015/10/21/chartex" xmlns:cx3="http://schemas.microsoft.com/office/drawing/2016/5/9/chartex" xmlns:cx4="http://schemas.microsoft.com/office/drawing/2016/5/10/chartex" xmlns:cx5="http://schemas.microsoft.com/office/drawing/2016/5/11/chartex" xmlns:cx6="http://schemas.microsoft.com/office/drawing/2016/5/12/chartex" xmlns:cx7="http://schemas.microsoft.com/office/drawing/2016/5/13/chartex" xmlns:cx8="http://schemas.microsoft.com/office/drawing/2016/5/14/chartex" xmlns:mc="http://schemas.openxmlformats.org/markup-compatibility/2006" xmlns:aink="http://schemas.microsoft.com/office/drawing/2016/ink" xmlns:am3d="http://schemas.microsoft.com/office/drawing/2017/model3d" xmlns:o="urn:schemas-microsoft-com:office:office" xmlns:r="http://schemas.openxmlformats.org/officeDocument/2006/relationships" xmlns:m="http://schemas.openxmlformats.org/officeDocument/2006/math" xmlns:v="urn:schemas-microsoft-com:vml" xmlns:wp14="http://schemas.microsoft.com/office/word/2010/wordprocessingDrawing" xmlns:wp="http://schemas.openxmlformats.org/drawingml/2006/wordprocessingDrawing" xmlns:w10="urn:schemas-microsoft-com:office:word" xmlns:w="http://schemas.openxmlformats.org/wordprocessingml/2006/main" xmlns:w14="http://schemas.microsoft.com/office/word/2010/wordml" xmlns:w15="http://schemas.microsoft.com/office/word/2012/wordml" xmlns:w16cid="http://schemas.microsoft.com/office/word/2016/wordml/cid" xmlns:w16se="http://schemas.microsoft.com/office/word/2015/wordml/symex" xmlns:wpg="http://schemas.microsoft.com/office/word/2010/wordprocessingGroup" xmlns:wpi="http://schemas.microsoft.com/office/word/2010/wordprocessingInk" xmlns:wne="http://schemas.microsoft.com/office/word/2006/wordml" xmlns:wps="http://schemas.microsoft.com/office/word/2010/wordprocessingShape" mc:Ignorable="w14 w15 w16se w16cid wp14">
   <w:p>
     <w:pPr>
       <w:pStyle w:val="Header"/>
@@ -10552,7 +10061,7 @@
 </file>
 
 <file path=word/header3.xml><?xml version="1.0" encoding="utf-8"?>
-<w:hdr xmlns:wpc="http://schemas.microsoft.com/office/word/2010/wordprocessingCanvas" xmlns:cx="http://schemas.microsoft.com/office/drawing/2014/chartex" xmlns:cx1="http://schemas.microsoft.com/office/drawing/2015/9/8/chartex" xmlns:cx2="http://schemas.microsoft.com/office/drawing/2015/10/21/chartex" xmlns:cx3="http://schemas.microsoft.com/office/drawing/2016/5/9/chartex" xmlns:cx4="http://schemas.microsoft.com/office/drawing/2016/5/10/chartex" xmlns:cx5="http://schemas.microsoft.com/office/drawing/2016/5/11/chartex" xmlns:cx6="http://schemas.microsoft.com/office/drawing/2016/5/12/chartex" xmlns:cx7="http://schemas.microsoft.com/office/drawing/2016/5/13/chartex" xmlns:cx8="http://schemas.microsoft.com/office/drawing/2016/5/14/chartex" xmlns:mc="http://schemas.openxmlformats.org/markup-compatibility/2006" xmlns:aink="http://schemas.microsoft.com/office/drawing/2016/ink" xmlns:am3d="http://schemas.microsoft.com/office/drawing/2017/model3d" xmlns:o="urn:schemas-microsoft-com:office:office" xmlns:r="http://schemas.openxmlformats.org/officeDocument/2006/relationships" xmlns:m="http://schemas.openxmlformats.org/officeDocument/2006/math" xmlns:v="urn:schemas-microsoft-com:vml" xmlns:wp14="http://schemas.microsoft.com/office/word/2010/wordprocessingDrawing" xmlns:wp="http://schemas.openxmlformats.org/drawingml/2006/wordprocessingDrawing" xmlns:w10="urn:schemas-microsoft-com:office:word" xmlns:w="http://schemas.openxmlformats.org/wordprocessingml/2006/main" xmlns:w14="http://schemas.microsoft.com/office/word/2010/wordml" xmlns:w15="http://schemas.microsoft.com/office/word/2012/wordml" xmlns:w16cex="http://schemas.microsoft.com/office/word/2018/wordml/cex" xmlns:w16cid="http://schemas.microsoft.com/office/word/2016/wordml/cid" xmlns:w16="http://schemas.microsoft.com/office/word/2018/wordml" xmlns:w16se="http://schemas.microsoft.com/office/word/2015/wordml/symex" xmlns:wpg="http://schemas.microsoft.com/office/word/2010/wordprocessingGroup" xmlns:wpi="http://schemas.microsoft.com/office/word/2010/wordprocessingInk" xmlns:wne="http://schemas.microsoft.com/office/word/2006/wordml" xmlns:wps="http://schemas.microsoft.com/office/word/2010/wordprocessingShape" mc:Ignorable="w14 w15 w16se w16cid w16 w16cex wp14">
+<w:hdr xmlns:wpc="http://schemas.microsoft.com/office/word/2010/wordprocessingCanvas" xmlns:cx="http://schemas.microsoft.com/office/drawing/2014/chartex" xmlns:cx1="http://schemas.microsoft.com/office/drawing/2015/9/8/chartex" xmlns:cx2="http://schemas.microsoft.com/office/drawing/2015/10/21/chartex" xmlns:cx3="http://schemas.microsoft.com/office/drawing/2016/5/9/chartex" xmlns:cx4="http://schemas.microsoft.com/office/drawing/2016/5/10/chartex" xmlns:cx5="http://schemas.microsoft.com/office/drawing/2016/5/11/chartex" xmlns:cx6="http://schemas.microsoft.com/office/drawing/2016/5/12/chartex" xmlns:cx7="http://schemas.microsoft.com/office/drawing/2016/5/13/chartex" xmlns:cx8="http://schemas.microsoft.com/office/drawing/2016/5/14/chartex" xmlns:mc="http://schemas.openxmlformats.org/markup-compatibility/2006" xmlns:aink="http://schemas.microsoft.com/office/drawing/2016/ink" xmlns:am3d="http://schemas.microsoft.com/office/drawing/2017/model3d" xmlns:o="urn:schemas-microsoft-com:office:office" xmlns:r="http://schemas.openxmlformats.org/officeDocument/2006/relationships" xmlns:m="http://schemas.openxmlformats.org/officeDocument/2006/math" xmlns:v="urn:schemas-microsoft-com:vml" xmlns:wp14="http://schemas.microsoft.com/office/word/2010/wordprocessingDrawing" xmlns:wp="http://schemas.openxmlformats.org/drawingml/2006/wordprocessingDrawing" xmlns:w10="urn:schemas-microsoft-com:office:word" xmlns:w="http://schemas.openxmlformats.org/wordprocessingml/2006/main" xmlns:w14="http://schemas.microsoft.com/office/word/2010/wordml" xmlns:w15="http://schemas.microsoft.com/office/word/2012/wordml" xmlns:w16cid="http://schemas.microsoft.com/office/word/2016/wordml/cid" xmlns:w16se="http://schemas.microsoft.com/office/word/2015/wordml/symex" xmlns:wpg="http://schemas.microsoft.com/office/word/2010/wordprocessingGroup" xmlns:wpi="http://schemas.microsoft.com/office/word/2010/wordprocessingInk" xmlns:wne="http://schemas.microsoft.com/office/word/2006/wordml" xmlns:wps="http://schemas.microsoft.com/office/word/2010/wordprocessingShape" mc:Ignorable="w14 w15 w16se w16cid wp14">
   <w:p>
     <w:pPr>
       <w:pStyle w:val="ChapterNumber"/>
@@ -10631,7 +10140,7 @@
         </mc:Choice>
         <mc:Fallback>
           <w:pict>
-            <v:roundrect w14:anchorId="7A83248C" id="AutoShape 1" o:spid="_x0000_s1026" style="position:absolute;margin-left:-163.4pt;margin-top:-171.35pt;width:596.4pt;height:301.3pt;z-index:-251658240;visibility:visible;mso-wrap-style:square;mso-width-percent:0;mso-height-percent:0;mso-wrap-distance-left:9pt;mso-wrap-distance-top:0;mso-wrap-distance-right:9pt;mso-wrap-distance-bottom:0;mso-position-horizontal:absolute;mso-position-horizontal-relative:text;mso-position-vertical:absolute;mso-position-vertical-relative:text;mso-width-percent:0;mso-height-percent:0;mso-width-relative:page;mso-height-relative:page;v-text-anchor:top" arcsize="10923f" o:gfxdata="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" filled="f" fillcolor="#d8d8d8"/>
+            <v:roundrect w14:anchorId="19D10D8E" id="AutoShape 1" o:spid="_x0000_s1026" style="position:absolute;margin-left:-163.4pt;margin-top:-171.35pt;width:596.4pt;height:301.3pt;z-index:-251658240;visibility:visible;mso-wrap-style:square;mso-width-percent:0;mso-height-percent:0;mso-wrap-distance-left:9pt;mso-wrap-distance-top:0;mso-wrap-distance-right:9pt;mso-wrap-distance-bottom:0;mso-position-horizontal:absolute;mso-position-horizontal-relative:text;mso-position-vertical:absolute;mso-position-vertical-relative:text;mso-width-percent:0;mso-height-percent:0;mso-width-relative:page;mso-height-relative:page;v-text-anchor:top" arcsize="10923f" o:gfxdata="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" filled="f" fillcolor="#d8d8d8"/>
           </w:pict>
         </mc:Fallback>
       </mc:AlternateContent>
@@ -10698,7 +10207,7 @@
 </file>
 
 <file path=word/numbering.xml><?xml version="1.0" encoding="utf-8"?>
-<w:numbering xmlns:wpc="http://schemas.microsoft.com/office/word/2010/wordprocessingCanvas" xmlns:cx="http://schemas.microsoft.com/office/drawing/2014/chartex" xmlns:cx1="http://schemas.microsoft.com/office/drawing/2015/9/8/chartex" xmlns:cx2="http://schemas.microsoft.com/office/drawing/2015/10/21/chartex" xmlns:cx3="http://schemas.microsoft.com/office/drawing/2016/5/9/chartex" xmlns:cx4="http://schemas.microsoft.com/office/drawing/2016/5/10/chartex" xmlns:cx5="http://schemas.microsoft.com/office/drawing/2016/5/11/chartex" xmlns:cx6="http://schemas.microsoft.com/office/drawing/2016/5/12/chartex" xmlns:cx7="http://schemas.microsoft.com/office/drawing/2016/5/13/chartex" xmlns:cx8="http://schemas.microsoft.com/office/drawing/2016/5/14/chartex" xmlns:mc="http://schemas.openxmlformats.org/markup-compatibility/2006" xmlns:aink="http://schemas.microsoft.com/office/drawing/2016/ink" xmlns:am3d="http://schemas.microsoft.com/office/drawing/2017/model3d" xmlns:o="urn:schemas-microsoft-com:office:office" xmlns:r="http://schemas.openxmlformats.org/officeDocument/2006/relationships" xmlns:m="http://schemas.openxmlformats.org/officeDocument/2006/math" xmlns:v="urn:schemas-microsoft-com:vml" xmlns:wp14="http://schemas.microsoft.com/office/word/2010/wordprocessingDrawing" xmlns:wp="http://schemas.openxmlformats.org/drawingml/2006/wordprocessingDrawing" xmlns:w10="urn:schemas-microsoft-com:office:word" xmlns:w="http://schemas.openxmlformats.org/wordprocessingml/2006/main" xmlns:w14="http://schemas.microsoft.com/office/word/2010/wordml" xmlns:w15="http://schemas.microsoft.com/office/word/2012/wordml" xmlns:w16cex="http://schemas.microsoft.com/office/word/2018/wordml/cex" xmlns:w16cid="http://schemas.microsoft.com/office/word/2016/wordml/cid" xmlns:w16="http://schemas.microsoft.com/office/word/2018/wordml" xmlns:w16se="http://schemas.microsoft.com/office/word/2015/wordml/symex" xmlns:wpg="http://schemas.microsoft.com/office/word/2010/wordprocessingGroup" xmlns:wpi="http://schemas.microsoft.com/office/word/2010/wordprocessingInk" xmlns:wne="http://schemas.microsoft.com/office/word/2006/wordml" xmlns:wps="http://schemas.microsoft.com/office/word/2010/wordprocessingShape" mc:Ignorable="w14 w15 w16se w16cid w16 w16cex wp14">
+<w:numbering xmlns:wpc="http://schemas.microsoft.com/office/word/2010/wordprocessingCanvas" xmlns:cx="http://schemas.microsoft.com/office/drawing/2014/chartex" xmlns:cx1="http://schemas.microsoft.com/office/drawing/2015/9/8/chartex" xmlns:cx2="http://schemas.microsoft.com/office/drawing/2015/10/21/chartex" xmlns:cx3="http://schemas.microsoft.com/office/drawing/2016/5/9/chartex" xmlns:cx4="http://schemas.microsoft.com/office/drawing/2016/5/10/chartex" xmlns:cx5="http://schemas.microsoft.com/office/drawing/2016/5/11/chartex" xmlns:cx6="http://schemas.microsoft.com/office/drawing/2016/5/12/chartex" xmlns:cx7="http://schemas.microsoft.com/office/drawing/2016/5/13/chartex" xmlns:cx8="http://schemas.microsoft.com/office/drawing/2016/5/14/chartex" xmlns:mc="http://schemas.openxmlformats.org/markup-compatibility/2006" xmlns:aink="http://schemas.microsoft.com/office/drawing/2016/ink" xmlns:am3d="http://schemas.microsoft.com/office/drawing/2017/model3d" xmlns:o="urn:schemas-microsoft-com:office:office" xmlns:r="http://schemas.openxmlformats.org/officeDocument/2006/relationships" xmlns:m="http://schemas.openxmlformats.org/officeDocument/2006/math" xmlns:v="urn:schemas-microsoft-com:vml" xmlns:wp14="http://schemas.microsoft.com/office/word/2010/wordprocessingDrawing" xmlns:wp="http://schemas.openxmlformats.org/drawingml/2006/wordprocessingDrawing" xmlns:w10="urn:schemas-microsoft-com:office:word" xmlns:w="http://schemas.openxmlformats.org/wordprocessingml/2006/main" xmlns:w14="http://schemas.microsoft.com/office/word/2010/wordml" xmlns:w15="http://schemas.microsoft.com/office/word/2012/wordml" xmlns:w16cid="http://schemas.microsoft.com/office/word/2016/wordml/cid" xmlns:w16se="http://schemas.microsoft.com/office/word/2015/wordml/symex" xmlns:wpg="http://schemas.microsoft.com/office/word/2010/wordprocessingGroup" xmlns:wpi="http://schemas.microsoft.com/office/word/2010/wordprocessingInk" xmlns:wne="http://schemas.microsoft.com/office/word/2006/wordml" xmlns:wps="http://schemas.microsoft.com/office/word/2010/wordprocessingShape" mc:Ignorable="w14 w15 w16se w16cid wp14">
   <w:abstractNum w:abstractNumId="0" w15:restartNumberingAfterBreak="0">
     <w:nsid w:val="09290E84"/>
     <w:multiLevelType w:val="hybridMultilevel"/>
@@ -11764,7 +11273,7 @@
 </file>
 
 <file path=word/people.xml><?xml version="1.0" encoding="utf-8"?>
-<w15:people xmlns:wpc="http://schemas.microsoft.com/office/word/2010/wordprocessingCanvas" xmlns:cx="http://schemas.microsoft.com/office/drawing/2014/chartex" xmlns:cx1="http://schemas.microsoft.com/office/drawing/2015/9/8/chartex" xmlns:cx2="http://schemas.microsoft.com/office/drawing/2015/10/21/chartex" xmlns:cx3="http://schemas.microsoft.com/office/drawing/2016/5/9/chartex" xmlns:cx4="http://schemas.microsoft.com/office/drawing/2016/5/10/chartex" xmlns:cx5="http://schemas.microsoft.com/office/drawing/2016/5/11/chartex" xmlns:cx6="http://schemas.microsoft.com/office/drawing/2016/5/12/chartex" xmlns:cx7="http://schemas.microsoft.com/office/drawing/2016/5/13/chartex" xmlns:cx8="http://schemas.microsoft.com/office/drawing/2016/5/14/chartex" xmlns:mc="http://schemas.openxmlformats.org/markup-compatibility/2006" xmlns:aink="http://schemas.microsoft.com/office/drawing/2016/ink" xmlns:am3d="http://schemas.microsoft.com/office/drawing/2017/model3d" xmlns:o="urn:schemas-microsoft-com:office:office" xmlns:r="http://schemas.openxmlformats.org/officeDocument/2006/relationships" xmlns:m="http://schemas.openxmlformats.org/officeDocument/2006/math" xmlns:v="urn:schemas-microsoft-com:vml" xmlns:wp14="http://schemas.microsoft.com/office/word/2010/wordprocessingDrawing" xmlns:wp="http://schemas.openxmlformats.org/drawingml/2006/wordprocessingDrawing" xmlns:w10="urn:schemas-microsoft-com:office:word" xmlns:w="http://schemas.openxmlformats.org/wordprocessingml/2006/main" xmlns:w14="http://schemas.microsoft.com/office/word/2010/wordml" xmlns:w15="http://schemas.microsoft.com/office/word/2012/wordml" xmlns:w16cex="http://schemas.microsoft.com/office/word/2018/wordml/cex" xmlns:w16cid="http://schemas.microsoft.com/office/word/2016/wordml/cid" xmlns:w16="http://schemas.microsoft.com/office/word/2018/wordml" xmlns:w16se="http://schemas.microsoft.com/office/word/2015/wordml/symex" xmlns:wpg="http://schemas.microsoft.com/office/word/2010/wordprocessingGroup" xmlns:wpi="http://schemas.microsoft.com/office/word/2010/wordprocessingInk" xmlns:wne="http://schemas.microsoft.com/office/word/2006/wordml" xmlns:wps="http://schemas.microsoft.com/office/word/2010/wordprocessingShape" mc:Ignorable="w14 w15 w16se w16cid w16 w16cex wp14">
+<w15:people xmlns:wpc="http://schemas.microsoft.com/office/word/2010/wordprocessingCanvas" xmlns:cx="http://schemas.microsoft.com/office/drawing/2014/chartex" xmlns:cx1="http://schemas.microsoft.com/office/drawing/2015/9/8/chartex" xmlns:cx2="http://schemas.microsoft.com/office/drawing/2015/10/21/chartex" xmlns:cx3="http://schemas.microsoft.com/office/drawing/2016/5/9/chartex" xmlns:cx4="http://schemas.microsoft.com/office/drawing/2016/5/10/chartex" xmlns:cx5="http://schemas.microsoft.com/office/drawing/2016/5/11/chartex" xmlns:cx6="http://schemas.microsoft.com/office/drawing/2016/5/12/chartex" xmlns:cx7="http://schemas.microsoft.com/office/drawing/2016/5/13/chartex" xmlns:cx8="http://schemas.microsoft.com/office/drawing/2016/5/14/chartex" xmlns:mc="http://schemas.openxmlformats.org/markup-compatibility/2006" xmlns:aink="http://schemas.microsoft.com/office/drawing/2016/ink" xmlns:am3d="http://schemas.microsoft.com/office/drawing/2017/model3d" xmlns:o="urn:schemas-microsoft-com:office:office" xmlns:r="http://schemas.openxmlformats.org/officeDocument/2006/relationships" xmlns:m="http://schemas.openxmlformats.org/officeDocument/2006/math" xmlns:v="urn:schemas-microsoft-com:vml" xmlns:wp14="http://schemas.microsoft.com/office/word/2010/wordprocessingDrawing" xmlns:wp="http://schemas.openxmlformats.org/drawingml/2006/wordprocessingDrawing" xmlns:w10="urn:schemas-microsoft-com:office:word" xmlns:w="http://schemas.openxmlformats.org/wordprocessingml/2006/main" xmlns:w14="http://schemas.microsoft.com/office/word/2010/wordml" xmlns:w15="http://schemas.microsoft.com/office/word/2012/wordml" xmlns:w16cid="http://schemas.microsoft.com/office/word/2016/wordml/cid" xmlns:w16se="http://schemas.microsoft.com/office/word/2015/wordml/symex" xmlns:wpg="http://schemas.microsoft.com/office/word/2010/wordprocessingGroup" xmlns:wpi="http://schemas.microsoft.com/office/word/2010/wordprocessingInk" xmlns:wne="http://schemas.microsoft.com/office/word/2006/wordml" xmlns:wps="http://schemas.microsoft.com/office/word/2010/wordprocessingShape" mc:Ignorable="w14 w15 w16se w16cid wp14">
   <w15:person w15:author="Jeb Pavleas">
     <w15:presenceInfo w15:providerId="Windows Live" w15:userId="7297f742495c9fe8"/>
   </w15:person>
@@ -11772,7 +11281,7 @@
 </file>
 
 <file path=word/styles.xml><?xml version="1.0" encoding="utf-8"?>
-<w:styles xmlns:mc="http://schemas.openxmlformats.org/markup-compatibility/2006" xmlns:r="http://schemas.openxmlformats.org/officeDocument/2006/relationships" xmlns:w="http://schemas.openxmlformats.org/wordprocessingml/2006/main" xmlns:w14="http://schemas.microsoft.com/office/word/2010/wordml" xmlns:w15="http://schemas.microsoft.com/office/word/2012/wordml" xmlns:w16cex="http://schemas.microsoft.com/office/word/2018/wordml/cex" xmlns:w16cid="http://schemas.microsoft.com/office/word/2016/wordml/cid" xmlns:w16="http://schemas.microsoft.com/office/word/2018/wordml" xmlns:w16se="http://schemas.microsoft.com/office/word/2015/wordml/symex" mc:Ignorable="w14 w15 w16se w16cid w16 w16cex">
+<w:styles xmlns:mc="http://schemas.openxmlformats.org/markup-compatibility/2006" xmlns:r="http://schemas.openxmlformats.org/officeDocument/2006/relationships" xmlns:w="http://schemas.openxmlformats.org/wordprocessingml/2006/main" xmlns:w14="http://schemas.microsoft.com/office/word/2010/wordml" xmlns:w15="http://schemas.microsoft.com/office/word/2012/wordml" xmlns:w16cid="http://schemas.microsoft.com/office/word/2016/wordml/cid" xmlns:w16se="http://schemas.microsoft.com/office/word/2015/wordml/symex" mc:Ignorable="w14 w15 w16se w16cid">
   <w:docDefaults>
     <w:rPrDefault>
       <w:rPr>
@@ -11788,7 +11297,7 @@
       </w:pPr>
     </w:pPrDefault>
   </w:docDefaults>
-  <w:latentStyles w:defLockedState="0" w:defUIPriority="99" w:defSemiHidden="0" w:defUnhideWhenUsed="0" w:defQFormat="0" w:count="376">
+  <w:latentStyles w:defLockedState="0" w:defUIPriority="99" w:defSemiHidden="0" w:defUnhideWhenUsed="0" w:defQFormat="0" w:count="375">
     <w:lsdException w:name="Normal" w:uiPriority="0" w:qFormat="1"/>
     <w:lsdException w:name="heading 1" w:uiPriority="0" w:qFormat="1"/>
     <w:lsdException w:name="heading 2" w:semiHidden="1" w:uiPriority="0" w:unhideWhenUsed="1" w:qFormat="1"/>
@@ -11894,6 +11403,7 @@
     <w:lsdException w:name="HTML Sample" w:semiHidden="1" w:unhideWhenUsed="1"/>
     <w:lsdException w:name="HTML Typewriter" w:semiHidden="1" w:unhideWhenUsed="1"/>
     <w:lsdException w:name="HTML Variable" w:semiHidden="1" w:unhideWhenUsed="1"/>
+    <w:lsdException w:name="Normal Table" w:semiHidden="1" w:unhideWhenUsed="1"/>
     <w:lsdException w:name="annotation subject" w:semiHidden="1" w:unhideWhenUsed="1"/>
     <w:lsdException w:name="No List" w:semiHidden="1" w:unhideWhenUsed="1"/>
     <w:lsdException w:name="Outline List 1" w:semiHidden="1" w:unhideWhenUsed="1"/>
@@ -11940,8 +11450,10 @@
     <w:lsdException w:name="Table Subtle 2" w:semiHidden="1" w:unhideWhenUsed="1"/>
     <w:lsdException w:name="Table Web 1" w:semiHidden="1" w:unhideWhenUsed="1"/>
     <w:lsdException w:name="Table Web 2" w:semiHidden="1" w:unhideWhenUsed="1"/>
+    <w:lsdException w:name="Table Web 3" w:semiHidden="1" w:unhideWhenUsed="1"/>
     <w:lsdException w:name="Balloon Text" w:semiHidden="1" w:unhideWhenUsed="1"/>
     <w:lsdException w:name="Table Grid" w:uiPriority="59"/>
+    <w:lsdException w:name="Table Theme" w:semiHidden="1" w:unhideWhenUsed="1"/>
     <w:lsdException w:name="Placeholder Text" w:semiHidden="1"/>
     <w:lsdException w:name="No Spacing" w:uiPriority="1" w:qFormat="1"/>
     <w:lsdException w:name="Light Shading" w:uiPriority="60"/>
@@ -12161,7 +11673,6 @@
     <w:lsdException w:name="Smart Hyperlink" w:semiHidden="1" w:unhideWhenUsed="1"/>
     <w:lsdException w:name="Hashtag" w:semiHidden="1" w:unhideWhenUsed="1"/>
     <w:lsdException w:name="Unresolved Mention" w:semiHidden="1" w:unhideWhenUsed="1"/>
-    <w:lsdException w:name="Smart Link" w:semiHidden="1" w:unhideWhenUsed="1"/>
   </w:latentStyles>
   <w:style w:type="paragraph" w:default="1" w:styleId="Normal">
     <w:name w:val="Normal"/>
@@ -12256,6 +11767,7 @@
   <w:style w:type="character" w:default="1" w:styleId="DefaultParagraphFont">
     <w:name w:val="Default Paragraph Font"/>
     <w:uiPriority w:val="1"/>
+    <w:semiHidden/>
     <w:unhideWhenUsed/>
   </w:style>
   <w:style w:type="table" w:default="1" w:styleId="TableNormal">

</xml_diff>